<commit_message>
Langkah 3  jobsheet 3 (bagian b)
</commit_message>
<xml_diff>
--- a/Laporan/20_Satrio Wisnu Adi Pratama_Jobsheet 3.docx
+++ b/Laporan/20_Satrio Wisnu Adi Pratama_Jobsheet 3.docx
@@ -95,7 +95,7 @@
           </mc:Choice>
           <mc:Fallback>
             <w:pict>
-              <v:shape w14:anchorId="3567DA0E" id="Graphic 7" o:spid="_x0000_s1026" style="position:absolute;margin-left:56.7pt;margin-top:55.9pt;width:481.9pt;height:.1pt;z-index:15728640;visibility:visible;mso-wrap-style:square;mso-wrap-distance-left:0;mso-wrap-distance-top:0;mso-wrap-distance-right:0;mso-wrap-distance-bottom:0;mso-position-horizontal:absolute;mso-position-horizontal-relative:page;mso-position-vertical:absolute;mso-position-vertical-relative:text;v-text-anchor:top" coordsize="6120130,1270" o:gfxdata="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" path="m,l6120130,e" filled="f" strokeweight=".5pt">
+              <v:shape w14:anchorId="09E00784" id="Graphic 7" o:spid="_x0000_s1026" style="position:absolute;margin-left:56.7pt;margin-top:55.9pt;width:481.9pt;height:.1pt;z-index:15728640;visibility:visible;mso-wrap-style:square;mso-wrap-distance-left:0;mso-wrap-distance-top:0;mso-wrap-distance-right:0;mso-wrap-distance-bottom:0;mso-position-horizontal:absolute;mso-position-horizontal-relative:page;mso-position-vertical:absolute;mso-position-vertical-relative:text;v-text-anchor:top" coordsize="6120130,1270" o:gfxdata="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" path="m,l6120130,e" filled="f" strokeweight=".5pt">
                 <v:path arrowok="t"/>
                 <w10:wrap anchorx="page"/>
               </v:shape>
@@ -517,6 +517,16 @@
         </w:rPr>
         <w:t xml:space="preserve">    </w:t>
       </w:r>
+      <w:hyperlink r:id="rId7" w:history="1">
+        <w:r>
+          <w:rPr>
+            <w:rStyle w:val="Hyperlink"/>
+            <w:b/>
+            <w:sz w:val="24"/>
+          </w:rPr>
+          <w:t>https://github.com/flywithsaturn/pemrograman-berbasis-framework/tree/main/praktikum-2/next-routing</w:t>
+        </w:r>
+      </w:hyperlink>
     </w:p>
     <w:p>
       <w:pPr>
@@ -585,26 +595,139 @@
     <w:p>
       <w:pPr>
         <w:pStyle w:val="ListParagraph"/>
-        <w:numPr>
-          <w:ilvl w:val="0"/>
-          <w:numId w:val="6"/>
-        </w:numPr>
-        <w:tabs>
-          <w:tab w:val="left" w:pos="2320"/>
-        </w:tabs>
+        <w:tabs>
+          <w:tab w:val="left" w:pos="2320"/>
+        </w:tabs>
+        <w:ind w:left="1080"/>
         <w:rPr>
           <w:b/>
           <w:bCs/>
-          <w:sz w:val="20"/>
-          <w:szCs w:val="20"/>
-        </w:rPr>
-      </w:pPr>
-      <w:r>
+        </w:rPr>
+      </w:pPr>
+      <w:r>
+        <w:t>Tambahkan Halaman About</w:t>
+      </w:r>
+    </w:p>
+    <w:p>
+      <w:pPr>
+        <w:pStyle w:val="ListParagraph"/>
+        <w:tabs>
+          <w:tab w:val="left" w:pos="2320"/>
+        </w:tabs>
+        <w:ind w:left="1080"/>
         <w:rPr>
           <w:b/>
           <w:bCs/>
         </w:rPr>
-        <w:t>Routing Menggunakan Folder</w:t>
+      </w:pPr>
+      <w:r>
+        <w:rPr>
+          <w:b/>
+          <w:bCs/>
+          <w:noProof/>
+        </w:rPr>
+        <w:drawing>
+          <wp:inline distT="0" distB="0" distL="0" distR="0" wp14:anchorId="18476ED1" wp14:editId="07730479">
+            <wp:extent cx="3096057" cy="2019582"/>
+            <wp:effectExtent l="0" t="0" r="9525" b="0"/>
+            <wp:docPr id="1" name="Picture 1"/>
+            <wp:cNvGraphicFramePr>
+              <a:graphicFrameLocks xmlns:a="http://schemas.openxmlformats.org/drawingml/2006/main" noChangeAspect="1"/>
+            </wp:cNvGraphicFramePr>
+            <a:graphic xmlns:a="http://schemas.openxmlformats.org/drawingml/2006/main">
+              <a:graphicData uri="http://schemas.openxmlformats.org/drawingml/2006/picture">
+                <pic:pic xmlns:pic="http://schemas.openxmlformats.org/drawingml/2006/picture">
+                  <pic:nvPicPr>
+                    <pic:cNvPr id="1" name=""/>
+                    <pic:cNvPicPr/>
+                  </pic:nvPicPr>
+                  <pic:blipFill>
+                    <a:blip r:embed="rId8"/>
+                    <a:stretch>
+                      <a:fillRect/>
+                    </a:stretch>
+                  </pic:blipFill>
+                  <pic:spPr>
+                    <a:xfrm>
+                      <a:off x="0" y="0"/>
+                      <a:ext cx="3096057" cy="2019582"/>
+                    </a:xfrm>
+                    <a:prstGeom prst="rect">
+                      <a:avLst/>
+                    </a:prstGeom>
+                  </pic:spPr>
+                </pic:pic>
+              </a:graphicData>
+            </a:graphic>
+          </wp:inline>
+        </w:drawing>
+      </w:r>
+    </w:p>
+    <w:p>
+      <w:pPr>
+        <w:pStyle w:val="ListParagraph"/>
+        <w:tabs>
+          <w:tab w:val="left" w:pos="2320"/>
+        </w:tabs>
+        <w:ind w:left="1080"/>
+      </w:pPr>
+      <w:r>
+        <w:t>Uji di Browser</w:t>
+      </w:r>
+    </w:p>
+    <w:p>
+      <w:pPr>
+        <w:pStyle w:val="ListParagraph"/>
+        <w:tabs>
+          <w:tab w:val="left" w:pos="2320"/>
+        </w:tabs>
+        <w:ind w:left="1080"/>
+        <w:rPr>
+          <w:b/>
+          <w:bCs/>
+        </w:rPr>
+      </w:pPr>
+      <w:r>
+        <w:rPr>
+          <w:b/>
+          <w:bCs/>
+          <w:noProof/>
+        </w:rPr>
+        <w:drawing>
+          <wp:inline distT="0" distB="0" distL="0" distR="0" wp14:anchorId="4BA15E0F" wp14:editId="50AF4C98">
+            <wp:extent cx="3124200" cy="1056619"/>
+            <wp:effectExtent l="0" t="0" r="0" b="0"/>
+            <wp:docPr id="5" name="Picture 5"/>
+            <wp:cNvGraphicFramePr>
+              <a:graphicFrameLocks xmlns:a="http://schemas.openxmlformats.org/drawingml/2006/main" noChangeAspect="1"/>
+            </wp:cNvGraphicFramePr>
+            <a:graphic xmlns:a="http://schemas.openxmlformats.org/drawingml/2006/main">
+              <a:graphicData uri="http://schemas.openxmlformats.org/drawingml/2006/picture">
+                <pic:pic xmlns:pic="http://schemas.openxmlformats.org/drawingml/2006/picture">
+                  <pic:nvPicPr>
+                    <pic:cNvPr id="1" name=""/>
+                    <pic:cNvPicPr/>
+                  </pic:nvPicPr>
+                  <pic:blipFill>
+                    <a:blip r:embed="rId9"/>
+                    <a:stretch>
+                      <a:fillRect/>
+                    </a:stretch>
+                  </pic:blipFill>
+                  <pic:spPr>
+                    <a:xfrm>
+                      <a:off x="0" y="0"/>
+                      <a:ext cx="3207059" cy="1084642"/>
+                    </a:xfrm>
+                    <a:prstGeom prst="rect">
+                      <a:avLst/>
+                    </a:prstGeom>
+                  </pic:spPr>
+                </pic:pic>
+              </a:graphicData>
+            </a:graphic>
+          </wp:inline>
+        </w:drawing>
       </w:r>
     </w:p>
     <w:p>
@@ -629,8 +752,227 @@
           <w:b/>
           <w:bCs/>
         </w:rPr>
-        <w:t>Nested Routing</w:t>
-      </w:r>
+        <w:t>Routing Menggunakan Folder</w:t>
+      </w:r>
+    </w:p>
+    <w:p>
+      <w:pPr>
+        <w:pStyle w:val="ListParagraph"/>
+        <w:tabs>
+          <w:tab w:val="left" w:pos="2320"/>
+        </w:tabs>
+        <w:ind w:left="1080"/>
+      </w:pPr>
+      <w:r>
+        <w:t>Rapikan Struktur Pages</w:t>
+      </w:r>
+    </w:p>
+    <w:p>
+      <w:pPr>
+        <w:pStyle w:val="ListParagraph"/>
+        <w:tabs>
+          <w:tab w:val="left" w:pos="2320"/>
+        </w:tabs>
+        <w:ind w:left="1080"/>
+        <w:rPr>
+          <w:b/>
+          <w:bCs/>
+          <w:sz w:val="20"/>
+          <w:szCs w:val="20"/>
+        </w:rPr>
+      </w:pPr>
+      <w:r>
+        <w:rPr>
+          <w:b/>
+          <w:bCs/>
+          <w:noProof/>
+          <w:sz w:val="20"/>
+          <w:szCs w:val="20"/>
+        </w:rPr>
+        <w:drawing>
+          <wp:inline distT="0" distB="0" distL="0" distR="0" wp14:anchorId="0C9E090F" wp14:editId="3320B922">
+            <wp:extent cx="3118149" cy="1042458"/>
+            <wp:effectExtent l="0" t="0" r="6350" b="5715"/>
+            <wp:docPr id="6" name="Picture 6"/>
+            <wp:cNvGraphicFramePr>
+              <a:graphicFrameLocks xmlns:a="http://schemas.openxmlformats.org/drawingml/2006/main" noChangeAspect="1"/>
+            </wp:cNvGraphicFramePr>
+            <a:graphic xmlns:a="http://schemas.openxmlformats.org/drawingml/2006/main">
+              <a:graphicData uri="http://schemas.openxmlformats.org/drawingml/2006/picture">
+                <pic:pic xmlns:pic="http://schemas.openxmlformats.org/drawingml/2006/picture">
+                  <pic:nvPicPr>
+                    <pic:cNvPr id="1" name=""/>
+                    <pic:cNvPicPr/>
+                  </pic:nvPicPr>
+                  <pic:blipFill>
+                    <a:blip r:embed="rId10"/>
+                    <a:stretch>
+                      <a:fillRect/>
+                    </a:stretch>
+                  </pic:blipFill>
+                  <pic:spPr>
+                    <a:xfrm>
+                      <a:off x="0" y="0"/>
+                      <a:ext cx="3130672" cy="1046645"/>
+                    </a:xfrm>
+                    <a:prstGeom prst="rect">
+                      <a:avLst/>
+                    </a:prstGeom>
+                  </pic:spPr>
+                </pic:pic>
+              </a:graphicData>
+            </a:graphic>
+          </wp:inline>
+        </w:drawing>
+      </w:r>
+    </w:p>
+    <w:p>
+      <w:pPr>
+        <w:pStyle w:val="ListParagraph"/>
+        <w:tabs>
+          <w:tab w:val="left" w:pos="2320"/>
+        </w:tabs>
+        <w:ind w:left="1080"/>
+      </w:pPr>
+      <w:r>
+        <w:t>Akses dari halaman browser ( tetap sama tetapi lebih rapi )</w:t>
+      </w:r>
+    </w:p>
+    <w:p>
+      <w:pPr>
+        <w:pStyle w:val="ListParagraph"/>
+        <w:tabs>
+          <w:tab w:val="left" w:pos="2320"/>
+        </w:tabs>
+        <w:ind w:left="1080"/>
+        <w:rPr>
+          <w:b/>
+          <w:bCs/>
+          <w:sz w:val="20"/>
+          <w:szCs w:val="20"/>
+        </w:rPr>
+      </w:pPr>
+      <w:r>
+        <w:rPr>
+          <w:b/>
+          <w:bCs/>
+          <w:noProof/>
+          <w:sz w:val="20"/>
+          <w:szCs w:val="20"/>
+        </w:rPr>
+        <w:drawing>
+          <wp:inline distT="0" distB="0" distL="0" distR="0" wp14:anchorId="2E740A33" wp14:editId="68A202D1">
+            <wp:extent cx="4891554" cy="346287"/>
+            <wp:effectExtent l="0" t="0" r="4445" b="0"/>
+            <wp:docPr id="8" name="Picture 8"/>
+            <wp:cNvGraphicFramePr>
+              <a:graphicFrameLocks xmlns:a="http://schemas.openxmlformats.org/drawingml/2006/main" noChangeAspect="1"/>
+            </wp:cNvGraphicFramePr>
+            <a:graphic xmlns:a="http://schemas.openxmlformats.org/drawingml/2006/main">
+              <a:graphicData uri="http://schemas.openxmlformats.org/drawingml/2006/picture">
+                <pic:pic xmlns:pic="http://schemas.openxmlformats.org/drawingml/2006/picture">
+                  <pic:nvPicPr>
+                    <pic:cNvPr id="1" name=""/>
+                    <pic:cNvPicPr/>
+                  </pic:nvPicPr>
+                  <pic:blipFill>
+                    <a:blip r:embed="rId11"/>
+                    <a:stretch>
+                      <a:fillRect/>
+                    </a:stretch>
+                  </pic:blipFill>
+                  <pic:spPr>
+                    <a:xfrm>
+                      <a:off x="0" y="0"/>
+                      <a:ext cx="6098658" cy="431741"/>
+                    </a:xfrm>
+                    <a:prstGeom prst="rect">
+                      <a:avLst/>
+                    </a:prstGeom>
+                  </pic:spPr>
+                </pic:pic>
+              </a:graphicData>
+            </a:graphic>
+          </wp:inline>
+        </w:drawing>
+      </w:r>
+    </w:p>
+    <w:p>
+      <w:pPr>
+        <w:pStyle w:val="ListParagraph"/>
+        <w:tabs>
+          <w:tab w:val="left" w:pos="2320"/>
+        </w:tabs>
+        <w:ind w:left="1080"/>
+        <w:rPr>
+          <w:b/>
+          <w:bCs/>
+          <w:sz w:val="20"/>
+          <w:szCs w:val="20"/>
+        </w:rPr>
+      </w:pPr>
+    </w:p>
+    <w:p>
+      <w:pPr>
+        <w:pStyle w:val="ListParagraph"/>
+        <w:tabs>
+          <w:tab w:val="left" w:pos="2320"/>
+        </w:tabs>
+        <w:ind w:left="1080"/>
+        <w:rPr>
+          <w:b/>
+          <w:bCs/>
+          <w:sz w:val="20"/>
+          <w:szCs w:val="20"/>
+        </w:rPr>
+      </w:pPr>
+    </w:p>
+    <w:p>
+      <w:pPr>
+        <w:pStyle w:val="ListParagraph"/>
+        <w:tabs>
+          <w:tab w:val="left" w:pos="2320"/>
+        </w:tabs>
+        <w:ind w:left="1080"/>
+        <w:rPr>
+          <w:b/>
+          <w:bCs/>
+          <w:sz w:val="20"/>
+          <w:szCs w:val="20"/>
+        </w:rPr>
+      </w:pPr>
+    </w:p>
+    <w:p>
+      <w:pPr>
+        <w:pStyle w:val="ListParagraph"/>
+        <w:tabs>
+          <w:tab w:val="left" w:pos="2320"/>
+        </w:tabs>
+        <w:ind w:left="1080"/>
+        <w:rPr>
+          <w:b/>
+          <w:bCs/>
+          <w:sz w:val="20"/>
+          <w:szCs w:val="20"/>
+        </w:rPr>
+      </w:pPr>
+    </w:p>
+    <w:p>
+      <w:pPr>
+        <w:pStyle w:val="ListParagraph"/>
+        <w:tabs>
+          <w:tab w:val="left" w:pos="2320"/>
+        </w:tabs>
+        <w:ind w:left="1080"/>
+        <w:rPr>
+          <w:b/>
+          <w:bCs/>
+          <w:sz w:val="20"/>
+          <w:szCs w:val="20"/>
+        </w:rPr>
+      </w:pPr>
+      <w:bookmarkStart w:id="0" w:name="_GoBack"/>
+      <w:bookmarkEnd w:id="0"/>
     </w:p>
     <w:p>
       <w:pPr>
@@ -654,8 +996,390 @@
           <w:b/>
           <w:bCs/>
         </w:rPr>
-        <w:t>Dynamic Routing</w:t>
-      </w:r>
+        <w:t>Nested Routing</w:t>
+      </w:r>
+    </w:p>
+    <w:p>
+      <w:pPr>
+        <w:pStyle w:val="ListParagraph"/>
+        <w:tabs>
+          <w:tab w:val="left" w:pos="2320"/>
+        </w:tabs>
+        <w:ind w:left="1080"/>
+      </w:pPr>
+      <w:r>
+        <w:t>Buat folder setting</w:t>
+      </w:r>
+    </w:p>
+    <w:p>
+      <w:pPr>
+        <w:pStyle w:val="ListParagraph"/>
+        <w:tabs>
+          <w:tab w:val="left" w:pos="2320"/>
+        </w:tabs>
+        <w:ind w:left="1080"/>
+      </w:pPr>
+      <w:r>
+        <w:rPr>
+          <w:noProof/>
+        </w:rPr>
+        <w:drawing>
+          <wp:inline distT="0" distB="0" distL="0" distR="0" wp14:anchorId="099079C2" wp14:editId="31909A2A">
+            <wp:extent cx="3389279" cy="1413933"/>
+            <wp:effectExtent l="0" t="0" r="1905" b="0"/>
+            <wp:docPr id="12" name="Picture 12"/>
+            <wp:cNvGraphicFramePr>
+              <a:graphicFrameLocks xmlns:a="http://schemas.openxmlformats.org/drawingml/2006/main" noChangeAspect="1"/>
+            </wp:cNvGraphicFramePr>
+            <a:graphic xmlns:a="http://schemas.openxmlformats.org/drawingml/2006/main">
+              <a:graphicData uri="http://schemas.openxmlformats.org/drawingml/2006/picture">
+                <pic:pic xmlns:pic="http://schemas.openxmlformats.org/drawingml/2006/picture">
+                  <pic:nvPicPr>
+                    <pic:cNvPr id="1" name=""/>
+                    <pic:cNvPicPr/>
+                  </pic:nvPicPr>
+                  <pic:blipFill>
+                    <a:blip r:embed="rId12"/>
+                    <a:stretch>
+                      <a:fillRect/>
+                    </a:stretch>
+                  </pic:blipFill>
+                  <pic:spPr>
+                    <a:xfrm>
+                      <a:off x="0" y="0"/>
+                      <a:ext cx="3403018" cy="1419665"/>
+                    </a:xfrm>
+                    <a:prstGeom prst="rect">
+                      <a:avLst/>
+                    </a:prstGeom>
+                  </pic:spPr>
+                </pic:pic>
+              </a:graphicData>
+            </a:graphic>
+          </wp:inline>
+        </w:drawing>
+      </w:r>
+    </w:p>
+    <w:p>
+      <w:pPr>
+        <w:pStyle w:val="ListParagraph"/>
+        <w:tabs>
+          <w:tab w:val="left" w:pos="2320"/>
+        </w:tabs>
+        <w:ind w:left="1080"/>
+        <w:rPr>
+          <w:sz w:val="20"/>
+          <w:szCs w:val="20"/>
+        </w:rPr>
+      </w:pPr>
+      <w:r>
+        <w:t>user</w:t>
+      </w:r>
+    </w:p>
+    <w:p>
+      <w:pPr>
+        <w:pStyle w:val="ListParagraph"/>
+        <w:tabs>
+          <w:tab w:val="left" w:pos="2320"/>
+        </w:tabs>
+        <w:ind w:left="1080"/>
+        <w:rPr>
+          <w:b/>
+          <w:bCs/>
+          <w:sz w:val="20"/>
+          <w:szCs w:val="20"/>
+        </w:rPr>
+      </w:pPr>
+      <w:r>
+        <w:rPr>
+          <w:b/>
+          <w:bCs/>
+          <w:noProof/>
+          <w:sz w:val="20"/>
+          <w:szCs w:val="20"/>
+        </w:rPr>
+        <w:drawing>
+          <wp:inline distT="0" distB="0" distL="0" distR="0" wp14:anchorId="530479E5" wp14:editId="3B165C5E">
+            <wp:extent cx="3388452" cy="1635125"/>
+            <wp:effectExtent l="0" t="0" r="2540" b="3175"/>
+            <wp:docPr id="9" name="Picture 9"/>
+            <wp:cNvGraphicFramePr>
+              <a:graphicFrameLocks xmlns:a="http://schemas.openxmlformats.org/drawingml/2006/main" noChangeAspect="1"/>
+            </wp:cNvGraphicFramePr>
+            <a:graphic xmlns:a="http://schemas.openxmlformats.org/drawingml/2006/main">
+              <a:graphicData uri="http://schemas.openxmlformats.org/drawingml/2006/picture">
+                <pic:pic xmlns:pic="http://schemas.openxmlformats.org/drawingml/2006/picture">
+                  <pic:nvPicPr>
+                    <pic:cNvPr id="1" name=""/>
+                    <pic:cNvPicPr/>
+                  </pic:nvPicPr>
+                  <pic:blipFill>
+                    <a:blip r:embed="rId13"/>
+                    <a:stretch>
+                      <a:fillRect/>
+                    </a:stretch>
+                  </pic:blipFill>
+                  <pic:spPr>
+                    <a:xfrm>
+                      <a:off x="0" y="0"/>
+                      <a:ext cx="3425553" cy="1653028"/>
+                    </a:xfrm>
+                    <a:prstGeom prst="rect">
+                      <a:avLst/>
+                    </a:prstGeom>
+                  </pic:spPr>
+                </pic:pic>
+              </a:graphicData>
+            </a:graphic>
+          </wp:inline>
+        </w:drawing>
+      </w:r>
+    </w:p>
+    <w:p>
+      <w:pPr>
+        <w:pStyle w:val="ListParagraph"/>
+        <w:tabs>
+          <w:tab w:val="left" w:pos="2320"/>
+        </w:tabs>
+        <w:ind w:left="1080"/>
+        <w:rPr>
+          <w:sz w:val="20"/>
+          <w:szCs w:val="20"/>
+        </w:rPr>
+      </w:pPr>
+      <w:r>
+        <w:rPr>
+          <w:sz w:val="20"/>
+          <w:szCs w:val="20"/>
+        </w:rPr>
+        <w:t>App</w:t>
+      </w:r>
+    </w:p>
+    <w:p>
+      <w:pPr>
+        <w:pStyle w:val="ListParagraph"/>
+        <w:tabs>
+          <w:tab w:val="left" w:pos="2320"/>
+        </w:tabs>
+        <w:ind w:left="1080"/>
+        <w:rPr>
+          <w:sz w:val="20"/>
+          <w:szCs w:val="20"/>
+        </w:rPr>
+      </w:pPr>
+      <w:r>
+        <w:rPr>
+          <w:noProof/>
+          <w:sz w:val="20"/>
+          <w:szCs w:val="20"/>
+        </w:rPr>
+        <w:drawing>
+          <wp:inline distT="0" distB="0" distL="0" distR="0" wp14:anchorId="4936893B" wp14:editId="6AF85EC1">
+            <wp:extent cx="3404698" cy="1603375"/>
+            <wp:effectExtent l="0" t="0" r="5715" b="0"/>
+            <wp:docPr id="11" name="Picture 11"/>
+            <wp:cNvGraphicFramePr>
+              <a:graphicFrameLocks xmlns:a="http://schemas.openxmlformats.org/drawingml/2006/main" noChangeAspect="1"/>
+            </wp:cNvGraphicFramePr>
+            <a:graphic xmlns:a="http://schemas.openxmlformats.org/drawingml/2006/main">
+              <a:graphicData uri="http://schemas.openxmlformats.org/drawingml/2006/picture">
+                <pic:pic xmlns:pic="http://schemas.openxmlformats.org/drawingml/2006/picture">
+                  <pic:nvPicPr>
+                    <pic:cNvPr id="1" name=""/>
+                    <pic:cNvPicPr/>
+                  </pic:nvPicPr>
+                  <pic:blipFill>
+                    <a:blip r:embed="rId14"/>
+                    <a:stretch>
+                      <a:fillRect/>
+                    </a:stretch>
+                  </pic:blipFill>
+                  <pic:spPr>
+                    <a:xfrm>
+                      <a:off x="0" y="0"/>
+                      <a:ext cx="3451893" cy="1625601"/>
+                    </a:xfrm>
+                    <a:prstGeom prst="rect">
+                      <a:avLst/>
+                    </a:prstGeom>
+                  </pic:spPr>
+                </pic:pic>
+              </a:graphicData>
+            </a:graphic>
+          </wp:inline>
+        </w:drawing>
+      </w:r>
+    </w:p>
+    <w:p>
+      <w:pPr>
+        <w:pStyle w:val="ListParagraph"/>
+        <w:tabs>
+          <w:tab w:val="left" w:pos="2320"/>
+        </w:tabs>
+        <w:ind w:left="1080"/>
+        <w:rPr>
+          <w:sz w:val="20"/>
+          <w:szCs w:val="20"/>
+        </w:rPr>
+      </w:pPr>
+      <w:r>
+        <w:rPr>
+          <w:sz w:val="20"/>
+          <w:szCs w:val="20"/>
+        </w:rPr>
+        <w:t>Hasil</w:t>
+      </w:r>
+    </w:p>
+    <w:p>
+      <w:pPr>
+        <w:pStyle w:val="ListParagraph"/>
+        <w:tabs>
+          <w:tab w:val="left" w:pos="2320"/>
+        </w:tabs>
+        <w:ind w:left="1080"/>
+        <w:rPr>
+          <w:sz w:val="20"/>
+          <w:szCs w:val="20"/>
+        </w:rPr>
+      </w:pPr>
+      <w:r>
+        <w:rPr>
+          <w:noProof/>
+          <w:sz w:val="20"/>
+          <w:szCs w:val="20"/>
+        </w:rPr>
+        <w:drawing>
+          <wp:inline distT="0" distB="0" distL="0" distR="0" wp14:anchorId="2068F358" wp14:editId="7DFC04FA">
+            <wp:extent cx="3403598" cy="517439"/>
+            <wp:effectExtent l="0" t="0" r="0" b="0"/>
+            <wp:docPr id="14" name="Picture 14"/>
+            <wp:cNvGraphicFramePr>
+              <a:graphicFrameLocks xmlns:a="http://schemas.openxmlformats.org/drawingml/2006/main" noChangeAspect="1"/>
+            </wp:cNvGraphicFramePr>
+            <a:graphic xmlns:a="http://schemas.openxmlformats.org/drawingml/2006/main">
+              <a:graphicData uri="http://schemas.openxmlformats.org/drawingml/2006/picture">
+                <pic:pic xmlns:pic="http://schemas.openxmlformats.org/drawingml/2006/picture">
+                  <pic:nvPicPr>
+                    <pic:cNvPr id="1" name=""/>
+                    <pic:cNvPicPr/>
+                  </pic:nvPicPr>
+                  <pic:blipFill>
+                    <a:blip r:embed="rId15"/>
+                    <a:stretch>
+                      <a:fillRect/>
+                    </a:stretch>
+                  </pic:blipFill>
+                  <pic:spPr>
+                    <a:xfrm>
+                      <a:off x="0" y="0"/>
+                      <a:ext cx="3706576" cy="563500"/>
+                    </a:xfrm>
+                    <a:prstGeom prst="rect">
+                      <a:avLst/>
+                    </a:prstGeom>
+                  </pic:spPr>
+                </pic:pic>
+              </a:graphicData>
+            </a:graphic>
+          </wp:inline>
+        </w:drawing>
+      </w:r>
+    </w:p>
+    <w:p>
+      <w:pPr>
+        <w:pStyle w:val="ListParagraph"/>
+        <w:tabs>
+          <w:tab w:val="left" w:pos="2320"/>
+        </w:tabs>
+        <w:ind w:left="1080"/>
+        <w:rPr>
+          <w:sz w:val="20"/>
+          <w:szCs w:val="20"/>
+        </w:rPr>
+      </w:pPr>
+      <w:r>
+        <w:rPr>
+          <w:noProof/>
+          <w:sz w:val="20"/>
+          <w:szCs w:val="20"/>
+        </w:rPr>
+        <w:drawing>
+          <wp:inline distT="0" distB="0" distL="0" distR="0" wp14:anchorId="2CA437D8" wp14:editId="75C0CCE2">
+            <wp:extent cx="3388995" cy="530251"/>
+            <wp:effectExtent l="0" t="0" r="1905" b="3175"/>
+            <wp:docPr id="15" name="Picture 15"/>
+            <wp:cNvGraphicFramePr>
+              <a:graphicFrameLocks xmlns:a="http://schemas.openxmlformats.org/drawingml/2006/main" noChangeAspect="1"/>
+            </wp:cNvGraphicFramePr>
+            <a:graphic xmlns:a="http://schemas.openxmlformats.org/drawingml/2006/main">
+              <a:graphicData uri="http://schemas.openxmlformats.org/drawingml/2006/picture">
+                <pic:pic xmlns:pic="http://schemas.openxmlformats.org/drawingml/2006/picture">
+                  <pic:nvPicPr>
+                    <pic:cNvPr id="1" name=""/>
+                    <pic:cNvPicPr/>
+                  </pic:nvPicPr>
+                  <pic:blipFill>
+                    <a:blip r:embed="rId16"/>
+                    <a:stretch>
+                      <a:fillRect/>
+                    </a:stretch>
+                  </pic:blipFill>
+                  <pic:spPr>
+                    <a:xfrm>
+                      <a:off x="0" y="0"/>
+                      <a:ext cx="3599874" cy="563246"/>
+                    </a:xfrm>
+                    <a:prstGeom prst="rect">
+                      <a:avLst/>
+                    </a:prstGeom>
+                  </pic:spPr>
+                </pic:pic>
+              </a:graphicData>
+            </a:graphic>
+          </wp:inline>
+        </w:drawing>
+      </w:r>
+    </w:p>
+    <w:p>
+      <w:pPr>
+        <w:pStyle w:val="ListParagraph"/>
+        <w:tabs>
+          <w:tab w:val="left" w:pos="2320"/>
+        </w:tabs>
+        <w:ind w:left="1080"/>
+        <w:rPr>
+          <w:sz w:val="20"/>
+          <w:szCs w:val="20"/>
+        </w:rPr>
+      </w:pPr>
+    </w:p>
+    <w:p>
+      <w:pPr>
+        <w:pStyle w:val="ListParagraph"/>
+        <w:tabs>
+          <w:tab w:val="left" w:pos="2320"/>
+        </w:tabs>
+        <w:ind w:left="1080"/>
+        <w:rPr>
+          <w:sz w:val="20"/>
+          <w:szCs w:val="20"/>
+        </w:rPr>
+      </w:pPr>
+    </w:p>
+    <w:p>
+      <w:pPr>
+        <w:pStyle w:val="ListParagraph"/>
+        <w:tabs>
+          <w:tab w:val="left" w:pos="2320"/>
+        </w:tabs>
+        <w:ind w:left="1080"/>
+        <w:rPr>
+          <w:b/>
+          <w:bCs/>
+          <w:sz w:val="20"/>
+          <w:szCs w:val="20"/>
+        </w:rPr>
+      </w:pPr>
     </w:p>
     <w:p>
       <w:pPr>
@@ -679,8 +1403,23 @@
           <w:b/>
           <w:bCs/>
         </w:rPr>
-        <w:t>Membuat Komponen Navbar</w:t>
-      </w:r>
+        <w:t>Dynamic Routing</w:t>
+      </w:r>
+    </w:p>
+    <w:p>
+      <w:pPr>
+        <w:pStyle w:val="ListParagraph"/>
+        <w:tabs>
+          <w:tab w:val="left" w:pos="2320"/>
+        </w:tabs>
+        <w:ind w:left="1080"/>
+        <w:rPr>
+          <w:b/>
+          <w:bCs/>
+          <w:sz w:val="20"/>
+          <w:szCs w:val="20"/>
+        </w:rPr>
+      </w:pPr>
     </w:p>
     <w:p>
       <w:pPr>
@@ -704,7 +1443,7 @@
           <w:b/>
           <w:bCs/>
         </w:rPr>
-        <w:t>Membuat Layout Global (App Shell)</w:t>
+        <w:t>Membuat Komponen Navbar</w:t>
       </w:r>
     </w:p>
     <w:p>
@@ -729,6 +1468,31 @@
           <w:b/>
           <w:bCs/>
         </w:rPr>
+        <w:t>Membuat Layout Global (App Shell)</w:t>
+      </w:r>
+    </w:p>
+    <w:p>
+      <w:pPr>
+        <w:pStyle w:val="ListParagraph"/>
+        <w:numPr>
+          <w:ilvl w:val="0"/>
+          <w:numId w:val="6"/>
+        </w:numPr>
+        <w:tabs>
+          <w:tab w:val="left" w:pos="2320"/>
+        </w:tabs>
+        <w:rPr>
+          <w:b/>
+          <w:bCs/>
+          <w:sz w:val="20"/>
+          <w:szCs w:val="20"/>
+        </w:rPr>
+      </w:pPr>
+      <w:r>
+        <w:rPr>
+          <w:b/>
+          <w:bCs/>
+        </w:rPr>
         <w:t>Implementasi Layout di _app.tsx</w:t>
       </w:r>
     </w:p>
@@ -758,8 +1522,6 @@
         </w:rPr>
         <w:t>Tugas Praktikum</w:t>
       </w:r>
-      <w:bookmarkStart w:id="0" w:name="_GoBack"/>
-      <w:bookmarkEnd w:id="0"/>
     </w:p>
     <w:p>
       <w:pPr>
@@ -811,6 +1573,7 @@
         </w:tabs>
       </w:pPr>
       <w:r>
+        <w:lastRenderedPageBreak/>
         <w:t xml:space="preserve">/profile </w:t>
       </w:r>
     </w:p>
@@ -1037,6 +1800,18 @@
       <w:r>
         <w:t>Jawab:</w:t>
       </w:r>
+      <w:r>
+        <w:t xml:space="preserve"> </w:t>
+      </w:r>
+      <w:r>
+        <w:t>Routing berbasis file adalah sistem routing yang otomatis mengikuti struktur folder dan nama file. Jadi cukup buat file, route langsung terbentuk</w:t>
+      </w:r>
+      <w:r>
+        <w:t xml:space="preserve"> sedangkan </w:t>
+      </w:r>
+      <w:r>
+        <w:t>Routing manual adalah kita harus menuliskan sendiri satu per satu alamat (route) di dalam kode.</w:t>
+      </w:r>
     </w:p>
     <w:p>
       <w:pPr>
@@ -1064,6 +1839,12 @@
       <w:r>
         <w:t>Jawab:</w:t>
       </w:r>
+      <w:r>
+        <w:t xml:space="preserve"> </w:t>
+      </w:r>
+      <w:r>
+        <w:t>Dynamic routing penting karena bisa menampilkan halaman berbeda berdasarkan data atau parameter tertentu, misalnya halaman detail produk berdasarkan ID. Jadi tidak perlu membuat halaman satu per satu secara manual.</w:t>
+      </w:r>
     </w:p>
     <w:p>
       <w:pPr>
@@ -1091,6 +1872,12 @@
       <w:r>
         <w:t>Jawab:</w:t>
       </w:r>
+      <w:r>
+        <w:t xml:space="preserve"> </w:t>
+      </w:r>
+      <w:r>
+        <w:t>Layout global membuat tampilan seperti header dan footer cukup dibuat sekali dan otomatis dipakai di semua halaman. Lebih rapi, hemat kode, dan mudah dikelola.</w:t>
+      </w:r>
     </w:p>
     <w:p>
       <w:pPr>
@@ -1180,8 +1967,8 @@
       </w:r>
     </w:p>
     <w:sectPr>
-      <w:headerReference w:type="default" r:id="rId7"/>
-      <w:footerReference w:type="default" r:id="rId8"/>
+      <w:headerReference w:type="default" r:id="rId17"/>
+      <w:footerReference w:type="default" r:id="rId18"/>
       <w:pgSz w:w="11900" w:h="16820"/>
       <w:pgMar w:top="2080" w:right="1133" w:bottom="1060" w:left="992" w:header="567" w:footer="753" w:gutter="0"/>
       <w:cols w:space="720"/>
@@ -1291,7 +2078,7 @@
         </mc:Choice>
         <mc:Fallback>
           <w:pict>
-            <v:shape w14:anchorId="71FB5737" id="Graphic 58" o:spid="_x0000_s1026" style="position:absolute;margin-left:56.7pt;margin-top:784.15pt;width:481.9pt;height:.1pt;z-index:-251643904;visibility:visible;mso-wrap-style:square;mso-wrap-distance-left:0;mso-wrap-distance-top:0;mso-wrap-distance-right:0;mso-wrap-distance-bottom:0;mso-position-horizontal:absolute;mso-position-horizontal-relative:page;mso-position-vertical:absolute;mso-position-vertical-relative:page;v-text-anchor:top" coordsize="6120130,1270" o:gfxdata="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" path="m,l6120130,e" filled="f">
+            <v:shape w14:anchorId="6FB8246C" id="Graphic 58" o:spid="_x0000_s1026" style="position:absolute;margin-left:56.7pt;margin-top:784.15pt;width:481.9pt;height:.1pt;z-index:-251643904;visibility:visible;mso-wrap-style:square;mso-wrap-distance-left:0;mso-wrap-distance-top:0;mso-wrap-distance-right:0;mso-wrap-distance-bottom:0;mso-position-horizontal:absolute;mso-position-horizontal-relative:page;mso-position-vertical:absolute;mso-position-vertical-relative:page;v-text-anchor:top" coordsize="6120130,1270" o:gfxdata="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" path="m,l6120130,e" filled="f">
               <v:path arrowok="t"/>
               <w10:wrap anchorx="page" anchory="page"/>
             </v:shape>
@@ -1896,7 +2683,7 @@
         </mc:Choice>
         <mc:Fallback>
           <w:pict>
-            <v:shape w14:anchorId="2C4BB35D" id="Graphic 56" o:spid="_x0000_s1026" style="position:absolute;margin-left:56.7pt;margin-top:103.65pt;width:481.9pt;height:.1pt;z-index:-251645952;visibility:visible;mso-wrap-style:square;mso-wrap-distance-left:0;mso-wrap-distance-top:0;mso-wrap-distance-right:0;mso-wrap-distance-bottom:0;mso-position-horizontal:absolute;mso-position-horizontal-relative:page;mso-position-vertical:absolute;mso-position-vertical-relative:page;v-text-anchor:top" coordsize="6120130,1270" o:gfxdata="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" path="m,l6120130,e" filled="f" strokeweight="1.5pt">
+            <v:shape w14:anchorId="30BAE6B8" id="Graphic 56" o:spid="_x0000_s1026" style="position:absolute;margin-left:56.7pt;margin-top:103.65pt;width:481.9pt;height:.1pt;z-index:-251645952;visibility:visible;mso-wrap-style:square;mso-wrap-distance-left:0;mso-wrap-distance-top:0;mso-wrap-distance-right:0;mso-wrap-distance-bottom:0;mso-position-horizontal:absolute;mso-position-horizontal-relative:page;mso-position-vertical:absolute;mso-position-vertical-relative:page;v-text-anchor:top" coordsize="6120130,1270" o:gfxdata="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" path="m,l6120130,e" filled="f" strokeweight="1.5pt">
               <v:path arrowok="t"/>
               <w10:wrap anchorx="page" anchory="page"/>
             </v:shape>

</xml_diff>

<commit_message>
Langkah 7  jobsheet 3 Implementasi Layout di _app.tsx
</commit_message>
<xml_diff>
--- a/Laporan/20_Satrio Wisnu Adi Pratama_Jobsheet 3.docx
+++ b/Laporan/20_Satrio Wisnu Adi Pratama_Jobsheet 3.docx
@@ -95,7 +95,7 @@
           </mc:Choice>
           <mc:Fallback>
             <w:pict>
-              <v:shape w14:anchorId="09E00784" id="Graphic 7" o:spid="_x0000_s1026" style="position:absolute;margin-left:56.7pt;margin-top:55.9pt;width:481.9pt;height:.1pt;z-index:15728640;visibility:visible;mso-wrap-style:square;mso-wrap-distance-left:0;mso-wrap-distance-top:0;mso-wrap-distance-right:0;mso-wrap-distance-bottom:0;mso-position-horizontal:absolute;mso-position-horizontal-relative:page;mso-position-vertical:absolute;mso-position-vertical-relative:text;v-text-anchor:top" coordsize="6120130,1270" o:gfxdata="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" path="m,l6120130,e" filled="f" strokeweight=".5pt">
+              <v:shape w14:anchorId="4316823B" id="Graphic 7" o:spid="_x0000_s1026" style="position:absolute;margin-left:56.7pt;margin-top:55.9pt;width:481.9pt;height:.1pt;z-index:15728640;visibility:visible;mso-wrap-style:square;mso-wrap-distance-left:0;mso-wrap-distance-top:0;mso-wrap-distance-right:0;mso-wrap-distance-bottom:0;mso-position-horizontal:absolute;mso-position-horizontal-relative:page;mso-position-vertical:absolute;mso-position-vertical-relative:text;v-text-anchor:top" coordsize="6120130,1270" o:gfxdata="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" path="m,l6120130,e" filled="f" strokeweight=".5pt">
                 <v:path arrowok="t"/>
                 <w10:wrap anchorx="page"/>
               </v:shape>
@@ -971,8 +971,6 @@
           <w:szCs w:val="20"/>
         </w:rPr>
       </w:pPr>
-      <w:bookmarkStart w:id="0" w:name="_GoBack"/>
-      <w:bookmarkEnd w:id="0"/>
     </w:p>
     <w:p>
       <w:pPr>
@@ -1374,6 +1372,307 @@
         </w:tabs>
         <w:ind w:left="1080"/>
         <w:rPr>
+          <w:sz w:val="20"/>
+          <w:szCs w:val="20"/>
+        </w:rPr>
+      </w:pPr>
+    </w:p>
+    <w:p>
+      <w:pPr>
+        <w:pStyle w:val="ListParagraph"/>
+        <w:tabs>
+          <w:tab w:val="left" w:pos="2320"/>
+        </w:tabs>
+        <w:ind w:left="1080"/>
+        <w:rPr>
+          <w:sz w:val="20"/>
+          <w:szCs w:val="20"/>
+        </w:rPr>
+      </w:pPr>
+    </w:p>
+    <w:p>
+      <w:pPr>
+        <w:pStyle w:val="ListParagraph"/>
+        <w:tabs>
+          <w:tab w:val="left" w:pos="2320"/>
+        </w:tabs>
+        <w:ind w:left="1080"/>
+        <w:rPr>
+          <w:sz w:val="20"/>
+          <w:szCs w:val="20"/>
+        </w:rPr>
+      </w:pPr>
+    </w:p>
+    <w:p>
+      <w:pPr>
+        <w:pStyle w:val="ListParagraph"/>
+        <w:tabs>
+          <w:tab w:val="left" w:pos="2320"/>
+        </w:tabs>
+        <w:ind w:left="1080"/>
+        <w:rPr>
+          <w:sz w:val="20"/>
+          <w:szCs w:val="20"/>
+        </w:rPr>
+      </w:pPr>
+    </w:p>
+    <w:p>
+      <w:pPr>
+        <w:pStyle w:val="ListParagraph"/>
+        <w:tabs>
+          <w:tab w:val="left" w:pos="2320"/>
+        </w:tabs>
+        <w:ind w:left="1080"/>
+        <w:rPr>
+          <w:sz w:val="20"/>
+          <w:szCs w:val="20"/>
+        </w:rPr>
+      </w:pPr>
+    </w:p>
+    <w:p>
+      <w:pPr>
+        <w:pStyle w:val="ListParagraph"/>
+        <w:tabs>
+          <w:tab w:val="left" w:pos="2320"/>
+        </w:tabs>
+        <w:ind w:left="1080"/>
+        <w:rPr>
+          <w:sz w:val="20"/>
+          <w:szCs w:val="20"/>
+        </w:rPr>
+      </w:pPr>
+    </w:p>
+    <w:p>
+      <w:pPr>
+        <w:pStyle w:val="ListParagraph"/>
+        <w:tabs>
+          <w:tab w:val="left" w:pos="2320"/>
+        </w:tabs>
+        <w:ind w:left="1080"/>
+        <w:rPr>
+          <w:sz w:val="20"/>
+          <w:szCs w:val="20"/>
+        </w:rPr>
+      </w:pPr>
+    </w:p>
+    <w:p>
+      <w:pPr>
+        <w:pStyle w:val="ListParagraph"/>
+        <w:tabs>
+          <w:tab w:val="left" w:pos="2320"/>
+        </w:tabs>
+        <w:ind w:left="1080"/>
+        <w:rPr>
+          <w:sz w:val="20"/>
+          <w:szCs w:val="20"/>
+        </w:rPr>
+      </w:pPr>
+    </w:p>
+    <w:p>
+      <w:pPr>
+        <w:pStyle w:val="ListParagraph"/>
+        <w:tabs>
+          <w:tab w:val="left" w:pos="2320"/>
+        </w:tabs>
+        <w:ind w:left="1080"/>
+        <w:rPr>
+          <w:sz w:val="20"/>
+          <w:szCs w:val="20"/>
+        </w:rPr>
+      </w:pPr>
+    </w:p>
+    <w:p>
+      <w:pPr>
+        <w:pStyle w:val="ListParagraph"/>
+        <w:tabs>
+          <w:tab w:val="left" w:pos="2320"/>
+        </w:tabs>
+        <w:ind w:left="1080"/>
+        <w:rPr>
+          <w:sz w:val="20"/>
+          <w:szCs w:val="20"/>
+        </w:rPr>
+      </w:pPr>
+    </w:p>
+    <w:p>
+      <w:pPr>
+        <w:pStyle w:val="ListParagraph"/>
+        <w:tabs>
+          <w:tab w:val="left" w:pos="2320"/>
+        </w:tabs>
+        <w:ind w:left="1080"/>
+        <w:rPr>
+          <w:sz w:val="20"/>
+          <w:szCs w:val="20"/>
+        </w:rPr>
+      </w:pPr>
+    </w:p>
+    <w:p>
+      <w:pPr>
+        <w:pStyle w:val="ListParagraph"/>
+        <w:tabs>
+          <w:tab w:val="left" w:pos="2320"/>
+        </w:tabs>
+        <w:ind w:left="1080"/>
+        <w:rPr>
+          <w:sz w:val="20"/>
+          <w:szCs w:val="20"/>
+        </w:rPr>
+      </w:pPr>
+    </w:p>
+    <w:p>
+      <w:pPr>
+        <w:pStyle w:val="ListParagraph"/>
+        <w:tabs>
+          <w:tab w:val="left" w:pos="2320"/>
+        </w:tabs>
+        <w:ind w:left="1080"/>
+        <w:rPr>
+          <w:sz w:val="20"/>
+          <w:szCs w:val="20"/>
+        </w:rPr>
+      </w:pPr>
+      <w:r>
+        <w:rPr>
+          <w:sz w:val="20"/>
+          <w:szCs w:val="20"/>
+        </w:rPr>
+        <w:t xml:space="preserve">Nested lebih dalam </w:t>
+      </w:r>
+    </w:p>
+    <w:p>
+      <w:pPr>
+        <w:pStyle w:val="ListParagraph"/>
+        <w:tabs>
+          <w:tab w:val="left" w:pos="2320"/>
+        </w:tabs>
+        <w:ind w:left="1080"/>
+        <w:rPr>
+          <w:b/>
+          <w:bCs/>
+          <w:sz w:val="20"/>
+          <w:szCs w:val="20"/>
+        </w:rPr>
+      </w:pPr>
+      <w:r>
+        <w:rPr>
+          <w:b/>
+          <w:bCs/>
+          <w:sz w:val="20"/>
+          <w:szCs w:val="20"/>
+        </w:rPr>
+        <w:drawing>
+          <wp:inline distT="0" distB="0" distL="0" distR="0" wp14:anchorId="26C02E65" wp14:editId="35C0ADE3">
+            <wp:extent cx="3038899" cy="2067213"/>
+            <wp:effectExtent l="0" t="0" r="9525" b="9525"/>
+            <wp:docPr id="10" name="Picture 10"/>
+            <wp:cNvGraphicFramePr>
+              <a:graphicFrameLocks xmlns:a="http://schemas.openxmlformats.org/drawingml/2006/main" noChangeAspect="1"/>
+            </wp:cNvGraphicFramePr>
+            <a:graphic xmlns:a="http://schemas.openxmlformats.org/drawingml/2006/main">
+              <a:graphicData uri="http://schemas.openxmlformats.org/drawingml/2006/picture">
+                <pic:pic xmlns:pic="http://schemas.openxmlformats.org/drawingml/2006/picture">
+                  <pic:nvPicPr>
+                    <pic:cNvPr id="1" name=""/>
+                    <pic:cNvPicPr/>
+                  </pic:nvPicPr>
+                  <pic:blipFill>
+                    <a:blip r:embed="rId17"/>
+                    <a:stretch>
+                      <a:fillRect/>
+                    </a:stretch>
+                  </pic:blipFill>
+                  <pic:spPr>
+                    <a:xfrm>
+                      <a:off x="0" y="0"/>
+                      <a:ext cx="3038899" cy="2067213"/>
+                    </a:xfrm>
+                    <a:prstGeom prst="rect">
+                      <a:avLst/>
+                    </a:prstGeom>
+                  </pic:spPr>
+                </pic:pic>
+              </a:graphicData>
+            </a:graphic>
+          </wp:inline>
+        </w:drawing>
+      </w:r>
+    </w:p>
+    <w:p>
+      <w:pPr>
+        <w:pStyle w:val="ListParagraph"/>
+        <w:tabs>
+          <w:tab w:val="left" w:pos="2320"/>
+        </w:tabs>
+        <w:ind w:left="1080"/>
+        <w:rPr>
+          <w:sz w:val="20"/>
+          <w:szCs w:val="20"/>
+        </w:rPr>
+      </w:pPr>
+      <w:r>
+        <w:rPr>
+          <w:b/>
+          <w:bCs/>
+          <w:sz w:val="20"/>
+          <w:szCs w:val="20"/>
+        </w:rPr>
+        <w:drawing>
+          <wp:inline distT="0" distB="0" distL="0" distR="0" wp14:anchorId="2AE141BC" wp14:editId="1EA389D0">
+            <wp:extent cx="3063240" cy="625967"/>
+            <wp:effectExtent l="0" t="0" r="3810" b="3175"/>
+            <wp:docPr id="4" name="Picture 4"/>
+            <wp:cNvGraphicFramePr>
+              <a:graphicFrameLocks xmlns:a="http://schemas.openxmlformats.org/drawingml/2006/main" noChangeAspect="1"/>
+            </wp:cNvGraphicFramePr>
+            <a:graphic xmlns:a="http://schemas.openxmlformats.org/drawingml/2006/main">
+              <a:graphicData uri="http://schemas.openxmlformats.org/drawingml/2006/picture">
+                <pic:pic xmlns:pic="http://schemas.openxmlformats.org/drawingml/2006/picture">
+                  <pic:nvPicPr>
+                    <pic:cNvPr id="1" name=""/>
+                    <pic:cNvPicPr/>
+                  </pic:nvPicPr>
+                  <pic:blipFill>
+                    <a:blip r:embed="rId18"/>
+                    <a:stretch>
+                      <a:fillRect/>
+                    </a:stretch>
+                  </pic:blipFill>
+                  <pic:spPr>
+                    <a:xfrm>
+                      <a:off x="0" y="0"/>
+                      <a:ext cx="3252703" cy="664683"/>
+                    </a:xfrm>
+                    <a:prstGeom prst="rect">
+                      <a:avLst/>
+                    </a:prstGeom>
+                  </pic:spPr>
+                </pic:pic>
+              </a:graphicData>
+            </a:graphic>
+          </wp:inline>
+        </w:drawing>
+      </w:r>
+    </w:p>
+    <w:p>
+      <w:pPr>
+        <w:tabs>
+          <w:tab w:val="left" w:pos="2320"/>
+        </w:tabs>
+        <w:rPr>
+          <w:b/>
+          <w:bCs/>
+          <w:sz w:val="20"/>
+          <w:szCs w:val="20"/>
+        </w:rPr>
+      </w:pPr>
+    </w:p>
+    <w:p>
+      <w:pPr>
+        <w:tabs>
+          <w:tab w:val="left" w:pos="2320"/>
+        </w:tabs>
+        <w:rPr>
           <w:b/>
           <w:bCs/>
           <w:sz w:val="20"/>
@@ -1420,6 +1719,270 @@
           <w:szCs w:val="20"/>
         </w:rPr>
       </w:pPr>
+      <w:r>
+        <w:rPr>
+          <w:b/>
+          <w:bCs/>
+          <w:sz w:val="20"/>
+          <w:szCs w:val="20"/>
+        </w:rPr>
+        <w:drawing>
+          <wp:inline distT="0" distB="0" distL="0" distR="0" wp14:anchorId="739A29C1" wp14:editId="1197C45A">
+            <wp:extent cx="3276600" cy="1367095"/>
+            <wp:effectExtent l="0" t="0" r="0" b="5080"/>
+            <wp:docPr id="17" name="Picture 17"/>
+            <wp:cNvGraphicFramePr>
+              <a:graphicFrameLocks xmlns:a="http://schemas.openxmlformats.org/drawingml/2006/main" noChangeAspect="1"/>
+            </wp:cNvGraphicFramePr>
+            <a:graphic xmlns:a="http://schemas.openxmlformats.org/drawingml/2006/main">
+              <a:graphicData uri="http://schemas.openxmlformats.org/drawingml/2006/picture">
+                <pic:pic xmlns:pic="http://schemas.openxmlformats.org/drawingml/2006/picture">
+                  <pic:nvPicPr>
+                    <pic:cNvPr id="1" name=""/>
+                    <pic:cNvPicPr/>
+                  </pic:nvPicPr>
+                  <pic:blipFill>
+                    <a:blip r:embed="rId19"/>
+                    <a:stretch>
+                      <a:fillRect/>
+                    </a:stretch>
+                  </pic:blipFill>
+                  <pic:spPr>
+                    <a:xfrm>
+                      <a:off x="0" y="0"/>
+                      <a:ext cx="3367305" cy="1404940"/>
+                    </a:xfrm>
+                    <a:prstGeom prst="rect">
+                      <a:avLst/>
+                    </a:prstGeom>
+                  </pic:spPr>
+                </pic:pic>
+              </a:graphicData>
+            </a:graphic>
+          </wp:inline>
+        </w:drawing>
+      </w:r>
+    </w:p>
+    <w:p>
+      <w:pPr>
+        <w:pStyle w:val="ListParagraph"/>
+        <w:tabs>
+          <w:tab w:val="left" w:pos="2320"/>
+        </w:tabs>
+        <w:ind w:left="1080"/>
+        <w:rPr>
+          <w:b/>
+          <w:bCs/>
+          <w:sz w:val="20"/>
+          <w:szCs w:val="20"/>
+        </w:rPr>
+      </w:pPr>
+      <w:r>
+        <w:rPr>
+          <w:b/>
+          <w:bCs/>
+          <w:sz w:val="20"/>
+          <w:szCs w:val="20"/>
+        </w:rPr>
+        <w:drawing>
+          <wp:inline distT="0" distB="0" distL="0" distR="0" wp14:anchorId="1061931B" wp14:editId="19E42F05">
+            <wp:extent cx="3282266" cy="1950085"/>
+            <wp:effectExtent l="0" t="0" r="0" b="0"/>
+            <wp:docPr id="18" name="Picture 18"/>
+            <wp:cNvGraphicFramePr>
+              <a:graphicFrameLocks xmlns:a="http://schemas.openxmlformats.org/drawingml/2006/main" noChangeAspect="1"/>
+            </wp:cNvGraphicFramePr>
+            <a:graphic xmlns:a="http://schemas.openxmlformats.org/drawingml/2006/main">
+              <a:graphicData uri="http://schemas.openxmlformats.org/drawingml/2006/picture">
+                <pic:pic xmlns:pic="http://schemas.openxmlformats.org/drawingml/2006/picture">
+                  <pic:nvPicPr>
+                    <pic:cNvPr id="1" name=""/>
+                    <pic:cNvPicPr/>
+                  </pic:nvPicPr>
+                  <pic:blipFill>
+                    <a:blip r:embed="rId20"/>
+                    <a:stretch>
+                      <a:fillRect/>
+                    </a:stretch>
+                  </pic:blipFill>
+                  <pic:spPr>
+                    <a:xfrm>
+                      <a:off x="0" y="0"/>
+                      <a:ext cx="3435695" cy="2041242"/>
+                    </a:xfrm>
+                    <a:prstGeom prst="rect">
+                      <a:avLst/>
+                    </a:prstGeom>
+                  </pic:spPr>
+                </pic:pic>
+              </a:graphicData>
+            </a:graphic>
+          </wp:inline>
+        </w:drawing>
+      </w:r>
+    </w:p>
+    <w:p>
+      <w:pPr>
+        <w:pStyle w:val="ListParagraph"/>
+        <w:tabs>
+          <w:tab w:val="left" w:pos="2320"/>
+        </w:tabs>
+        <w:ind w:left="1080"/>
+        <w:rPr>
+          <w:b/>
+          <w:bCs/>
+          <w:sz w:val="20"/>
+          <w:szCs w:val="20"/>
+        </w:rPr>
+      </w:pPr>
+      <w:r>
+        <w:rPr>
+          <w:b/>
+          <w:bCs/>
+          <w:sz w:val="20"/>
+          <w:szCs w:val="20"/>
+        </w:rPr>
+        <w:drawing>
+          <wp:inline distT="0" distB="0" distL="0" distR="0" wp14:anchorId="00C4CE95" wp14:editId="3665D5FF">
+            <wp:extent cx="3268980" cy="1013435"/>
+            <wp:effectExtent l="0" t="0" r="0" b="0"/>
+            <wp:docPr id="16" name="Picture 16"/>
+            <wp:cNvGraphicFramePr>
+              <a:graphicFrameLocks xmlns:a="http://schemas.openxmlformats.org/drawingml/2006/main" noChangeAspect="1"/>
+            </wp:cNvGraphicFramePr>
+            <a:graphic xmlns:a="http://schemas.openxmlformats.org/drawingml/2006/main">
+              <a:graphicData uri="http://schemas.openxmlformats.org/drawingml/2006/picture">
+                <pic:pic xmlns:pic="http://schemas.openxmlformats.org/drawingml/2006/picture">
+                  <pic:nvPicPr>
+                    <pic:cNvPr id="1" name=""/>
+                    <pic:cNvPicPr/>
+                  </pic:nvPicPr>
+                  <pic:blipFill>
+                    <a:blip r:embed="rId21"/>
+                    <a:stretch>
+                      <a:fillRect/>
+                    </a:stretch>
+                  </pic:blipFill>
+                  <pic:spPr>
+                    <a:xfrm>
+                      <a:off x="0" y="0"/>
+                      <a:ext cx="3456771" cy="1071653"/>
+                    </a:xfrm>
+                    <a:prstGeom prst="rect">
+                      <a:avLst/>
+                    </a:prstGeom>
+                  </pic:spPr>
+                </pic:pic>
+              </a:graphicData>
+            </a:graphic>
+          </wp:inline>
+        </w:drawing>
+      </w:r>
+    </w:p>
+    <w:p>
+      <w:pPr>
+        <w:pStyle w:val="ListParagraph"/>
+        <w:tabs>
+          <w:tab w:val="left" w:pos="2320"/>
+        </w:tabs>
+        <w:ind w:left="1080"/>
+        <w:rPr>
+          <w:b/>
+          <w:bCs/>
+          <w:sz w:val="20"/>
+          <w:szCs w:val="20"/>
+        </w:rPr>
+      </w:pPr>
+    </w:p>
+    <w:p>
+      <w:pPr>
+        <w:pStyle w:val="ListParagraph"/>
+        <w:tabs>
+          <w:tab w:val="left" w:pos="2320"/>
+        </w:tabs>
+        <w:ind w:left="1080"/>
+        <w:rPr>
+          <w:b/>
+          <w:bCs/>
+          <w:sz w:val="20"/>
+          <w:szCs w:val="20"/>
+        </w:rPr>
+      </w:pPr>
+    </w:p>
+    <w:p>
+      <w:pPr>
+        <w:pStyle w:val="ListParagraph"/>
+        <w:tabs>
+          <w:tab w:val="left" w:pos="2320"/>
+        </w:tabs>
+        <w:ind w:left="1080"/>
+        <w:rPr>
+          <w:b/>
+          <w:bCs/>
+          <w:sz w:val="20"/>
+          <w:szCs w:val="20"/>
+        </w:rPr>
+      </w:pPr>
+    </w:p>
+    <w:p>
+      <w:pPr>
+        <w:pStyle w:val="ListParagraph"/>
+        <w:tabs>
+          <w:tab w:val="left" w:pos="2320"/>
+        </w:tabs>
+        <w:ind w:left="1080"/>
+        <w:rPr>
+          <w:b/>
+          <w:bCs/>
+          <w:sz w:val="20"/>
+          <w:szCs w:val="20"/>
+        </w:rPr>
+      </w:pPr>
+    </w:p>
+    <w:p>
+      <w:pPr>
+        <w:pStyle w:val="ListParagraph"/>
+        <w:tabs>
+          <w:tab w:val="left" w:pos="2320"/>
+        </w:tabs>
+        <w:ind w:left="1080"/>
+        <w:rPr>
+          <w:b/>
+          <w:bCs/>
+          <w:sz w:val="20"/>
+          <w:szCs w:val="20"/>
+        </w:rPr>
+      </w:pPr>
+    </w:p>
+    <w:p>
+      <w:pPr>
+        <w:pStyle w:val="ListParagraph"/>
+        <w:tabs>
+          <w:tab w:val="left" w:pos="2320"/>
+        </w:tabs>
+        <w:ind w:left="1080"/>
+        <w:rPr>
+          <w:b/>
+          <w:bCs/>
+          <w:sz w:val="20"/>
+          <w:szCs w:val="20"/>
+        </w:rPr>
+      </w:pPr>
+    </w:p>
+    <w:p>
+      <w:pPr>
+        <w:pStyle w:val="ListParagraph"/>
+        <w:tabs>
+          <w:tab w:val="left" w:pos="2320"/>
+        </w:tabs>
+        <w:ind w:left="1080"/>
+        <w:rPr>
+          <w:b/>
+          <w:bCs/>
+          <w:sz w:val="20"/>
+          <w:szCs w:val="20"/>
+        </w:rPr>
+      </w:pPr>
     </w:p>
     <w:p>
       <w:pPr>
@@ -1449,6 +2012,298 @@
     <w:p>
       <w:pPr>
         <w:pStyle w:val="ListParagraph"/>
+        <w:tabs>
+          <w:tab w:val="left" w:pos="2320"/>
+        </w:tabs>
+        <w:ind w:left="1080"/>
+        <w:rPr>
+          <w:b/>
+          <w:bCs/>
+          <w:sz w:val="20"/>
+          <w:szCs w:val="20"/>
+        </w:rPr>
+      </w:pPr>
+      <w:r>
+        <w:rPr>
+          <w:b/>
+          <w:bCs/>
+          <w:sz w:val="20"/>
+          <w:szCs w:val="20"/>
+        </w:rPr>
+        <w:drawing>
+          <wp:inline distT="0" distB="0" distL="0" distR="0" wp14:anchorId="22EB6131" wp14:editId="3AFC5CCF">
+            <wp:extent cx="3229426" cy="1343212"/>
+            <wp:effectExtent l="0" t="0" r="9525" b="0"/>
+            <wp:docPr id="19" name="Picture 19"/>
+            <wp:cNvGraphicFramePr>
+              <a:graphicFrameLocks xmlns:a="http://schemas.openxmlformats.org/drawingml/2006/main" noChangeAspect="1"/>
+            </wp:cNvGraphicFramePr>
+            <a:graphic xmlns:a="http://schemas.openxmlformats.org/drawingml/2006/main">
+              <a:graphicData uri="http://schemas.openxmlformats.org/drawingml/2006/picture">
+                <pic:pic xmlns:pic="http://schemas.openxmlformats.org/drawingml/2006/picture">
+                  <pic:nvPicPr>
+                    <pic:cNvPr id="1" name=""/>
+                    <pic:cNvPicPr/>
+                  </pic:nvPicPr>
+                  <pic:blipFill>
+                    <a:blip r:embed="rId22"/>
+                    <a:stretch>
+                      <a:fillRect/>
+                    </a:stretch>
+                  </pic:blipFill>
+                  <pic:spPr>
+                    <a:xfrm>
+                      <a:off x="0" y="0"/>
+                      <a:ext cx="3229426" cy="1343212"/>
+                    </a:xfrm>
+                    <a:prstGeom prst="rect">
+                      <a:avLst/>
+                    </a:prstGeom>
+                  </pic:spPr>
+                </pic:pic>
+              </a:graphicData>
+            </a:graphic>
+          </wp:inline>
+        </w:drawing>
+      </w:r>
+    </w:p>
+    <w:p>
+      <w:pPr>
+        <w:pStyle w:val="ListParagraph"/>
+        <w:tabs>
+          <w:tab w:val="left" w:pos="2320"/>
+        </w:tabs>
+        <w:ind w:left="1080"/>
+        <w:rPr>
+          <w:b/>
+          <w:bCs/>
+          <w:sz w:val="20"/>
+          <w:szCs w:val="20"/>
+        </w:rPr>
+      </w:pPr>
+      <w:r>
+        <w:rPr>
+          <w:b/>
+          <w:bCs/>
+          <w:sz w:val="20"/>
+          <w:szCs w:val="20"/>
+        </w:rPr>
+        <w:drawing>
+          <wp:inline distT="0" distB="0" distL="0" distR="0" wp14:anchorId="71EB0561" wp14:editId="40471F03">
+            <wp:extent cx="3231788" cy="1360162"/>
+            <wp:effectExtent l="0" t="0" r="6985" b="0"/>
+            <wp:docPr id="20" name="Picture 20"/>
+            <wp:cNvGraphicFramePr>
+              <a:graphicFrameLocks xmlns:a="http://schemas.openxmlformats.org/drawingml/2006/main" noChangeAspect="1"/>
+            </wp:cNvGraphicFramePr>
+            <a:graphic xmlns:a="http://schemas.openxmlformats.org/drawingml/2006/main">
+              <a:graphicData uri="http://schemas.openxmlformats.org/drawingml/2006/picture">
+                <pic:pic xmlns:pic="http://schemas.openxmlformats.org/drawingml/2006/picture">
+                  <pic:nvPicPr>
+                    <pic:cNvPr id="1" name=""/>
+                    <pic:cNvPicPr/>
+                  </pic:nvPicPr>
+                  <pic:blipFill>
+                    <a:blip r:embed="rId23"/>
+                    <a:stretch>
+                      <a:fillRect/>
+                    </a:stretch>
+                  </pic:blipFill>
+                  <pic:spPr>
+                    <a:xfrm>
+                      <a:off x="0" y="0"/>
+                      <a:ext cx="3324691" cy="1399262"/>
+                    </a:xfrm>
+                    <a:prstGeom prst="rect">
+                      <a:avLst/>
+                    </a:prstGeom>
+                  </pic:spPr>
+                </pic:pic>
+              </a:graphicData>
+            </a:graphic>
+          </wp:inline>
+        </w:drawing>
+      </w:r>
+    </w:p>
+    <w:p>
+      <w:pPr>
+        <w:pStyle w:val="ListParagraph"/>
+        <w:tabs>
+          <w:tab w:val="left" w:pos="2320"/>
+        </w:tabs>
+        <w:ind w:left="1080"/>
+        <w:rPr>
+          <w:b/>
+          <w:bCs/>
+          <w:sz w:val="20"/>
+          <w:szCs w:val="20"/>
+        </w:rPr>
+      </w:pPr>
+    </w:p>
+    <w:p>
+      <w:pPr>
+        <w:pStyle w:val="ListParagraph"/>
+        <w:tabs>
+          <w:tab w:val="left" w:pos="2320"/>
+        </w:tabs>
+        <w:ind w:left="1080"/>
+        <w:rPr>
+          <w:b/>
+          <w:bCs/>
+          <w:sz w:val="20"/>
+          <w:szCs w:val="20"/>
+        </w:rPr>
+      </w:pPr>
+    </w:p>
+    <w:p>
+      <w:pPr>
+        <w:pStyle w:val="ListParagraph"/>
+        <w:tabs>
+          <w:tab w:val="left" w:pos="2320"/>
+        </w:tabs>
+        <w:ind w:left="1080"/>
+        <w:rPr>
+          <w:b/>
+          <w:bCs/>
+          <w:sz w:val="20"/>
+          <w:szCs w:val="20"/>
+        </w:rPr>
+      </w:pPr>
+      <w:r>
+        <w:rPr>
+          <w:b/>
+          <w:bCs/>
+          <w:sz w:val="20"/>
+          <w:szCs w:val="20"/>
+        </w:rPr>
+        <w:drawing>
+          <wp:inline distT="0" distB="0" distL="0" distR="0" wp14:anchorId="5F9F8E20" wp14:editId="6AF17991">
+            <wp:extent cx="3195367" cy="1116330"/>
+            <wp:effectExtent l="0" t="0" r="5080" b="7620"/>
+            <wp:docPr id="21" name="Picture 21"/>
+            <wp:cNvGraphicFramePr>
+              <a:graphicFrameLocks xmlns:a="http://schemas.openxmlformats.org/drawingml/2006/main" noChangeAspect="1"/>
+            </wp:cNvGraphicFramePr>
+            <a:graphic xmlns:a="http://schemas.openxmlformats.org/drawingml/2006/main">
+              <a:graphicData uri="http://schemas.openxmlformats.org/drawingml/2006/picture">
+                <pic:pic xmlns:pic="http://schemas.openxmlformats.org/drawingml/2006/picture">
+                  <pic:nvPicPr>
+                    <pic:cNvPr id="1" name=""/>
+                    <pic:cNvPicPr/>
+                  </pic:nvPicPr>
+                  <pic:blipFill>
+                    <a:blip r:embed="rId24"/>
+                    <a:stretch>
+                      <a:fillRect/>
+                    </a:stretch>
+                  </pic:blipFill>
+                  <pic:spPr>
+                    <a:xfrm>
+                      <a:off x="0" y="0"/>
+                      <a:ext cx="3244029" cy="1133330"/>
+                    </a:xfrm>
+                    <a:prstGeom prst="rect">
+                      <a:avLst/>
+                    </a:prstGeom>
+                  </pic:spPr>
+                </pic:pic>
+              </a:graphicData>
+            </a:graphic>
+          </wp:inline>
+        </w:drawing>
+      </w:r>
+    </w:p>
+    <w:p>
+      <w:pPr>
+        <w:pStyle w:val="ListParagraph"/>
+        <w:tabs>
+          <w:tab w:val="left" w:pos="2320"/>
+        </w:tabs>
+        <w:ind w:left="1080"/>
+        <w:rPr>
+          <w:b/>
+          <w:bCs/>
+          <w:sz w:val="20"/>
+          <w:szCs w:val="20"/>
+        </w:rPr>
+      </w:pPr>
+      <w:r>
+        <w:rPr>
+          <w:b/>
+          <w:bCs/>
+          <w:sz w:val="20"/>
+          <w:szCs w:val="20"/>
+        </w:rPr>
+        <w:drawing>
+          <wp:inline distT="0" distB="0" distL="0" distR="0" wp14:anchorId="0C533009" wp14:editId="408FA455">
+            <wp:extent cx="3231515" cy="627086"/>
+            <wp:effectExtent l="0" t="0" r="6985" b="1905"/>
+            <wp:docPr id="22" name="Picture 22"/>
+            <wp:cNvGraphicFramePr>
+              <a:graphicFrameLocks xmlns:a="http://schemas.openxmlformats.org/drawingml/2006/main" noChangeAspect="1"/>
+            </wp:cNvGraphicFramePr>
+            <a:graphic xmlns:a="http://schemas.openxmlformats.org/drawingml/2006/main">
+              <a:graphicData uri="http://schemas.openxmlformats.org/drawingml/2006/picture">
+                <pic:pic xmlns:pic="http://schemas.openxmlformats.org/drawingml/2006/picture">
+                  <pic:nvPicPr>
+                    <pic:cNvPr id="1" name=""/>
+                    <pic:cNvPicPr/>
+                  </pic:nvPicPr>
+                  <pic:blipFill>
+                    <a:blip r:embed="rId25"/>
+                    <a:stretch>
+                      <a:fillRect/>
+                    </a:stretch>
+                  </pic:blipFill>
+                  <pic:spPr>
+                    <a:xfrm>
+                      <a:off x="0" y="0"/>
+                      <a:ext cx="3309103" cy="642142"/>
+                    </a:xfrm>
+                    <a:prstGeom prst="rect">
+                      <a:avLst/>
+                    </a:prstGeom>
+                  </pic:spPr>
+                </pic:pic>
+              </a:graphicData>
+            </a:graphic>
+          </wp:inline>
+        </w:drawing>
+      </w:r>
+    </w:p>
+    <w:p>
+      <w:pPr>
+        <w:pStyle w:val="ListParagraph"/>
+        <w:tabs>
+          <w:tab w:val="left" w:pos="2320"/>
+        </w:tabs>
+        <w:ind w:left="1080"/>
+        <w:rPr>
+          <w:b/>
+          <w:bCs/>
+          <w:sz w:val="20"/>
+          <w:szCs w:val="20"/>
+        </w:rPr>
+      </w:pPr>
+    </w:p>
+    <w:p>
+      <w:pPr>
+        <w:pStyle w:val="ListParagraph"/>
+        <w:tabs>
+          <w:tab w:val="left" w:pos="2320"/>
+        </w:tabs>
+        <w:ind w:left="1080"/>
+        <w:rPr>
+          <w:b/>
+          <w:bCs/>
+          <w:sz w:val="20"/>
+          <w:szCs w:val="20"/>
+        </w:rPr>
+      </w:pPr>
+    </w:p>
+    <w:p>
+      <w:pPr>
+        <w:pStyle w:val="ListParagraph"/>
         <w:numPr>
           <w:ilvl w:val="0"/>
           <w:numId w:val="6"/>
@@ -1474,6 +2329,258 @@
     <w:p>
       <w:pPr>
         <w:pStyle w:val="ListParagraph"/>
+        <w:tabs>
+          <w:tab w:val="left" w:pos="2320"/>
+        </w:tabs>
+        <w:ind w:left="1080"/>
+        <w:rPr>
+          <w:b/>
+          <w:bCs/>
+          <w:sz w:val="20"/>
+          <w:szCs w:val="20"/>
+        </w:rPr>
+      </w:pPr>
+    </w:p>
+    <w:p>
+      <w:pPr>
+        <w:pStyle w:val="ListParagraph"/>
+        <w:tabs>
+          <w:tab w:val="left" w:pos="2320"/>
+        </w:tabs>
+        <w:ind w:left="1080"/>
+        <w:rPr>
+          <w:b/>
+          <w:bCs/>
+          <w:sz w:val="20"/>
+          <w:szCs w:val="20"/>
+        </w:rPr>
+      </w:pPr>
+      <w:r>
+        <w:rPr>
+          <w:b/>
+          <w:bCs/>
+          <w:sz w:val="20"/>
+          <w:szCs w:val="20"/>
+        </w:rPr>
+        <w:drawing>
+          <wp:inline distT="0" distB="0" distL="0" distR="0" wp14:anchorId="1890AAB4" wp14:editId="4197EE2E">
+            <wp:extent cx="3261360" cy="1744931"/>
+            <wp:effectExtent l="0" t="0" r="0" b="8255"/>
+            <wp:docPr id="24" name="Picture 24"/>
+            <wp:cNvGraphicFramePr>
+              <a:graphicFrameLocks xmlns:a="http://schemas.openxmlformats.org/drawingml/2006/main" noChangeAspect="1"/>
+            </wp:cNvGraphicFramePr>
+            <a:graphic xmlns:a="http://schemas.openxmlformats.org/drawingml/2006/main">
+              <a:graphicData uri="http://schemas.openxmlformats.org/drawingml/2006/picture">
+                <pic:pic xmlns:pic="http://schemas.openxmlformats.org/drawingml/2006/picture">
+                  <pic:nvPicPr>
+                    <pic:cNvPr id="1" name=""/>
+                    <pic:cNvPicPr/>
+                  </pic:nvPicPr>
+                  <pic:blipFill>
+                    <a:blip r:embed="rId26"/>
+                    <a:stretch>
+                      <a:fillRect/>
+                    </a:stretch>
+                  </pic:blipFill>
+                  <pic:spPr>
+                    <a:xfrm>
+                      <a:off x="0" y="0"/>
+                      <a:ext cx="3277667" cy="1753656"/>
+                    </a:xfrm>
+                    <a:prstGeom prst="rect">
+                      <a:avLst/>
+                    </a:prstGeom>
+                  </pic:spPr>
+                </pic:pic>
+              </a:graphicData>
+            </a:graphic>
+          </wp:inline>
+        </w:drawing>
+      </w:r>
+    </w:p>
+    <w:p>
+      <w:pPr>
+        <w:pStyle w:val="ListParagraph"/>
+        <w:tabs>
+          <w:tab w:val="left" w:pos="2320"/>
+        </w:tabs>
+        <w:ind w:left="1080"/>
+        <w:rPr>
+          <w:b/>
+          <w:bCs/>
+          <w:sz w:val="20"/>
+          <w:szCs w:val="20"/>
+        </w:rPr>
+      </w:pPr>
+    </w:p>
+    <w:p>
+      <w:pPr>
+        <w:pStyle w:val="ListParagraph"/>
+        <w:tabs>
+          <w:tab w:val="left" w:pos="2320"/>
+        </w:tabs>
+        <w:ind w:left="1080"/>
+        <w:rPr>
+          <w:b/>
+          <w:bCs/>
+          <w:sz w:val="20"/>
+          <w:szCs w:val="20"/>
+        </w:rPr>
+      </w:pPr>
+    </w:p>
+    <w:p>
+      <w:pPr>
+        <w:pStyle w:val="ListParagraph"/>
+        <w:tabs>
+          <w:tab w:val="left" w:pos="2320"/>
+        </w:tabs>
+        <w:ind w:left="1080"/>
+        <w:rPr>
+          <w:b/>
+          <w:bCs/>
+          <w:sz w:val="20"/>
+          <w:szCs w:val="20"/>
+        </w:rPr>
+      </w:pPr>
+    </w:p>
+    <w:p>
+      <w:pPr>
+        <w:pStyle w:val="ListParagraph"/>
+        <w:tabs>
+          <w:tab w:val="left" w:pos="2320"/>
+        </w:tabs>
+        <w:ind w:left="1080"/>
+        <w:rPr>
+          <w:b/>
+          <w:bCs/>
+          <w:sz w:val="20"/>
+          <w:szCs w:val="20"/>
+        </w:rPr>
+      </w:pPr>
+    </w:p>
+    <w:p>
+      <w:pPr>
+        <w:pStyle w:val="ListParagraph"/>
+        <w:tabs>
+          <w:tab w:val="left" w:pos="2320"/>
+        </w:tabs>
+        <w:ind w:left="1080"/>
+        <w:rPr>
+          <w:b/>
+          <w:bCs/>
+          <w:sz w:val="20"/>
+          <w:szCs w:val="20"/>
+        </w:rPr>
+      </w:pPr>
+    </w:p>
+    <w:p>
+      <w:pPr>
+        <w:pStyle w:val="ListParagraph"/>
+        <w:tabs>
+          <w:tab w:val="left" w:pos="2320"/>
+        </w:tabs>
+        <w:ind w:left="1080"/>
+        <w:rPr>
+          <w:b/>
+          <w:bCs/>
+          <w:sz w:val="20"/>
+          <w:szCs w:val="20"/>
+        </w:rPr>
+      </w:pPr>
+    </w:p>
+    <w:p>
+      <w:pPr>
+        <w:pStyle w:val="ListParagraph"/>
+        <w:tabs>
+          <w:tab w:val="left" w:pos="2320"/>
+        </w:tabs>
+        <w:ind w:left="1080"/>
+        <w:rPr>
+          <w:b/>
+          <w:bCs/>
+          <w:sz w:val="20"/>
+          <w:szCs w:val="20"/>
+        </w:rPr>
+      </w:pPr>
+    </w:p>
+    <w:p>
+      <w:pPr>
+        <w:pStyle w:val="ListParagraph"/>
+        <w:tabs>
+          <w:tab w:val="left" w:pos="2320"/>
+        </w:tabs>
+        <w:ind w:left="1080"/>
+        <w:rPr>
+          <w:b/>
+          <w:bCs/>
+          <w:sz w:val="20"/>
+          <w:szCs w:val="20"/>
+        </w:rPr>
+      </w:pPr>
+    </w:p>
+    <w:p>
+      <w:pPr>
+        <w:pStyle w:val="ListParagraph"/>
+        <w:tabs>
+          <w:tab w:val="left" w:pos="2320"/>
+        </w:tabs>
+        <w:ind w:left="1080"/>
+        <w:rPr>
+          <w:b/>
+          <w:bCs/>
+          <w:sz w:val="20"/>
+          <w:szCs w:val="20"/>
+        </w:rPr>
+      </w:pPr>
+      <w:r>
+        <w:rPr>
+          <w:b/>
+          <w:bCs/>
+          <w:sz w:val="20"/>
+          <w:szCs w:val="20"/>
+        </w:rPr>
+        <w:lastRenderedPageBreak/>
+        <w:drawing>
+          <wp:inline distT="0" distB="0" distL="0" distR="0" wp14:anchorId="676B0C3C" wp14:editId="6529A804">
+            <wp:extent cx="3185160" cy="2168301"/>
+            <wp:effectExtent l="0" t="0" r="0" b="3810"/>
+            <wp:docPr id="23" name="Picture 23"/>
+            <wp:cNvGraphicFramePr>
+              <a:graphicFrameLocks xmlns:a="http://schemas.openxmlformats.org/drawingml/2006/main" noChangeAspect="1"/>
+            </wp:cNvGraphicFramePr>
+            <a:graphic xmlns:a="http://schemas.openxmlformats.org/drawingml/2006/main">
+              <a:graphicData uri="http://schemas.openxmlformats.org/drawingml/2006/picture">
+                <pic:pic xmlns:pic="http://schemas.openxmlformats.org/drawingml/2006/picture">
+                  <pic:nvPicPr>
+                    <pic:cNvPr id="1" name=""/>
+                    <pic:cNvPicPr/>
+                  </pic:nvPicPr>
+                  <pic:blipFill>
+                    <a:blip r:embed="rId27"/>
+                    <a:stretch>
+                      <a:fillRect/>
+                    </a:stretch>
+                  </pic:blipFill>
+                  <pic:spPr>
+                    <a:xfrm>
+                      <a:off x="0" y="0"/>
+                      <a:ext cx="3215625" cy="2189040"/>
+                    </a:xfrm>
+                    <a:prstGeom prst="rect">
+                      <a:avLst/>
+                    </a:prstGeom>
+                  </pic:spPr>
+                </pic:pic>
+              </a:graphicData>
+            </a:graphic>
+          </wp:inline>
+        </w:drawing>
+      </w:r>
+    </w:p>
+    <w:p>
+      <w:pPr>
+        <w:pStyle w:val="ListParagraph"/>
         <w:numPr>
           <w:ilvl w:val="0"/>
           <w:numId w:val="6"/>
@@ -1498,6 +2605,454 @@
     </w:p>
     <w:p>
       <w:pPr>
+        <w:pStyle w:val="ListParagraph"/>
+        <w:tabs>
+          <w:tab w:val="left" w:pos="2320"/>
+        </w:tabs>
+        <w:ind w:left="1080"/>
+        <w:rPr>
+          <w:b/>
+          <w:bCs/>
+          <w:sz w:val="20"/>
+          <w:szCs w:val="20"/>
+        </w:rPr>
+      </w:pPr>
+      <w:r>
+        <w:rPr>
+          <w:b/>
+          <w:bCs/>
+          <w:sz w:val="20"/>
+          <w:szCs w:val="20"/>
+        </w:rPr>
+        <w:drawing>
+          <wp:inline distT="0" distB="0" distL="0" distR="0" wp14:anchorId="13B92825" wp14:editId="55D58355">
+            <wp:extent cx="3186843" cy="1906564"/>
+            <wp:effectExtent l="0" t="0" r="0" b="0"/>
+            <wp:docPr id="26" name="Picture 26"/>
+            <wp:cNvGraphicFramePr>
+              <a:graphicFrameLocks xmlns:a="http://schemas.openxmlformats.org/drawingml/2006/main" noChangeAspect="1"/>
+            </wp:cNvGraphicFramePr>
+            <a:graphic xmlns:a="http://schemas.openxmlformats.org/drawingml/2006/main">
+              <a:graphicData uri="http://schemas.openxmlformats.org/drawingml/2006/picture">
+                <pic:pic xmlns:pic="http://schemas.openxmlformats.org/drawingml/2006/picture">
+                  <pic:nvPicPr>
+                    <pic:cNvPr id="1" name=""/>
+                    <pic:cNvPicPr/>
+                  </pic:nvPicPr>
+                  <pic:blipFill>
+                    <a:blip r:embed="rId28"/>
+                    <a:stretch>
+                      <a:fillRect/>
+                    </a:stretch>
+                  </pic:blipFill>
+                  <pic:spPr>
+                    <a:xfrm>
+                      <a:off x="0" y="0"/>
+                      <a:ext cx="3259174" cy="1949837"/>
+                    </a:xfrm>
+                    <a:prstGeom prst="rect">
+                      <a:avLst/>
+                    </a:prstGeom>
+                  </pic:spPr>
+                </pic:pic>
+              </a:graphicData>
+            </a:graphic>
+          </wp:inline>
+        </w:drawing>
+      </w:r>
+    </w:p>
+    <w:p>
+      <w:pPr>
+        <w:pStyle w:val="ListParagraph"/>
+        <w:tabs>
+          <w:tab w:val="left" w:pos="2320"/>
+        </w:tabs>
+        <w:ind w:left="1080"/>
+        <w:rPr>
+          <w:b/>
+          <w:bCs/>
+          <w:sz w:val="20"/>
+          <w:szCs w:val="20"/>
+        </w:rPr>
+      </w:pPr>
+      <w:r>
+        <w:rPr>
+          <w:b/>
+          <w:bCs/>
+          <w:sz w:val="20"/>
+          <w:szCs w:val="20"/>
+        </w:rPr>
+        <w:drawing>
+          <wp:inline distT="0" distB="0" distL="0" distR="0" wp14:anchorId="650121CE" wp14:editId="680F06DB">
+            <wp:extent cx="3177540" cy="1316173"/>
+            <wp:effectExtent l="0" t="0" r="3810" b="0"/>
+            <wp:docPr id="27" name="Picture 27"/>
+            <wp:cNvGraphicFramePr>
+              <a:graphicFrameLocks xmlns:a="http://schemas.openxmlformats.org/drawingml/2006/main" noChangeAspect="1"/>
+            </wp:cNvGraphicFramePr>
+            <a:graphic xmlns:a="http://schemas.openxmlformats.org/drawingml/2006/main">
+              <a:graphicData uri="http://schemas.openxmlformats.org/drawingml/2006/picture">
+                <pic:pic xmlns:pic="http://schemas.openxmlformats.org/drawingml/2006/picture">
+                  <pic:nvPicPr>
+                    <pic:cNvPr id="1" name=""/>
+                    <pic:cNvPicPr/>
+                  </pic:nvPicPr>
+                  <pic:blipFill>
+                    <a:blip r:embed="rId29"/>
+                    <a:stretch>
+                      <a:fillRect/>
+                    </a:stretch>
+                  </pic:blipFill>
+                  <pic:spPr>
+                    <a:xfrm>
+                      <a:off x="0" y="0"/>
+                      <a:ext cx="3242766" cy="1343190"/>
+                    </a:xfrm>
+                    <a:prstGeom prst="rect">
+                      <a:avLst/>
+                    </a:prstGeom>
+                  </pic:spPr>
+                </pic:pic>
+              </a:graphicData>
+            </a:graphic>
+          </wp:inline>
+        </w:drawing>
+      </w:r>
+    </w:p>
+    <w:p>
+      <w:pPr>
+        <w:pStyle w:val="ListParagraph"/>
+        <w:tabs>
+          <w:tab w:val="left" w:pos="2320"/>
+        </w:tabs>
+        <w:ind w:left="1080"/>
+        <w:rPr>
+          <w:b/>
+          <w:bCs/>
+          <w:sz w:val="20"/>
+          <w:szCs w:val="20"/>
+        </w:rPr>
+      </w:pPr>
+    </w:p>
+    <w:p>
+      <w:pPr>
+        <w:pStyle w:val="ListParagraph"/>
+        <w:tabs>
+          <w:tab w:val="left" w:pos="2320"/>
+        </w:tabs>
+        <w:ind w:left="1080"/>
+        <w:rPr>
+          <w:b/>
+          <w:bCs/>
+          <w:sz w:val="20"/>
+          <w:szCs w:val="20"/>
+        </w:rPr>
+      </w:pPr>
+    </w:p>
+    <w:p>
+      <w:pPr>
+        <w:pStyle w:val="ListParagraph"/>
+        <w:tabs>
+          <w:tab w:val="left" w:pos="2320"/>
+        </w:tabs>
+        <w:ind w:left="1080"/>
+        <w:rPr>
+          <w:b/>
+          <w:bCs/>
+          <w:sz w:val="20"/>
+          <w:szCs w:val="20"/>
+        </w:rPr>
+      </w:pPr>
+    </w:p>
+    <w:p>
+      <w:pPr>
+        <w:pStyle w:val="ListParagraph"/>
+        <w:tabs>
+          <w:tab w:val="left" w:pos="2320"/>
+        </w:tabs>
+        <w:ind w:left="1080"/>
+        <w:rPr>
+          <w:b/>
+          <w:bCs/>
+          <w:sz w:val="20"/>
+          <w:szCs w:val="20"/>
+        </w:rPr>
+      </w:pPr>
+    </w:p>
+    <w:p>
+      <w:pPr>
+        <w:pStyle w:val="ListParagraph"/>
+        <w:tabs>
+          <w:tab w:val="left" w:pos="2320"/>
+        </w:tabs>
+        <w:ind w:left="1080"/>
+        <w:rPr>
+          <w:b/>
+          <w:bCs/>
+          <w:sz w:val="20"/>
+          <w:szCs w:val="20"/>
+        </w:rPr>
+      </w:pPr>
+    </w:p>
+    <w:p>
+      <w:pPr>
+        <w:pStyle w:val="ListParagraph"/>
+        <w:tabs>
+          <w:tab w:val="left" w:pos="2320"/>
+        </w:tabs>
+        <w:ind w:left="1080"/>
+        <w:rPr>
+          <w:b/>
+          <w:bCs/>
+          <w:sz w:val="20"/>
+          <w:szCs w:val="20"/>
+        </w:rPr>
+      </w:pPr>
+    </w:p>
+    <w:p>
+      <w:pPr>
+        <w:pStyle w:val="ListParagraph"/>
+        <w:tabs>
+          <w:tab w:val="left" w:pos="2320"/>
+        </w:tabs>
+        <w:ind w:left="1080"/>
+        <w:rPr>
+          <w:b/>
+          <w:bCs/>
+          <w:sz w:val="20"/>
+          <w:szCs w:val="20"/>
+        </w:rPr>
+      </w:pPr>
+    </w:p>
+    <w:p>
+      <w:pPr>
+        <w:pStyle w:val="ListParagraph"/>
+        <w:tabs>
+          <w:tab w:val="left" w:pos="2320"/>
+        </w:tabs>
+        <w:ind w:left="1080"/>
+        <w:rPr>
+          <w:b/>
+          <w:bCs/>
+          <w:sz w:val="20"/>
+          <w:szCs w:val="20"/>
+        </w:rPr>
+      </w:pPr>
+    </w:p>
+    <w:p>
+      <w:pPr>
+        <w:pStyle w:val="ListParagraph"/>
+        <w:tabs>
+          <w:tab w:val="left" w:pos="2320"/>
+        </w:tabs>
+        <w:ind w:left="1080"/>
+        <w:rPr>
+          <w:b/>
+          <w:bCs/>
+          <w:sz w:val="20"/>
+          <w:szCs w:val="20"/>
+        </w:rPr>
+      </w:pPr>
+    </w:p>
+    <w:p>
+      <w:pPr>
+        <w:pStyle w:val="ListParagraph"/>
+        <w:tabs>
+          <w:tab w:val="left" w:pos="2320"/>
+        </w:tabs>
+        <w:ind w:left="1080"/>
+        <w:rPr>
+          <w:b/>
+          <w:bCs/>
+          <w:sz w:val="20"/>
+          <w:szCs w:val="20"/>
+        </w:rPr>
+      </w:pPr>
+    </w:p>
+    <w:p>
+      <w:pPr>
+        <w:pStyle w:val="ListParagraph"/>
+        <w:tabs>
+          <w:tab w:val="left" w:pos="2320"/>
+        </w:tabs>
+        <w:ind w:left="1080"/>
+        <w:rPr>
+          <w:b/>
+          <w:bCs/>
+          <w:sz w:val="20"/>
+          <w:szCs w:val="20"/>
+        </w:rPr>
+      </w:pPr>
+    </w:p>
+    <w:p>
+      <w:pPr>
+        <w:pStyle w:val="ListParagraph"/>
+        <w:tabs>
+          <w:tab w:val="left" w:pos="2320"/>
+        </w:tabs>
+        <w:ind w:left="1080"/>
+        <w:rPr>
+          <w:b/>
+          <w:bCs/>
+          <w:sz w:val="20"/>
+          <w:szCs w:val="20"/>
+        </w:rPr>
+      </w:pPr>
+    </w:p>
+    <w:p>
+      <w:pPr>
+        <w:pStyle w:val="ListParagraph"/>
+        <w:tabs>
+          <w:tab w:val="left" w:pos="2320"/>
+        </w:tabs>
+        <w:ind w:left="1080"/>
+        <w:rPr>
+          <w:b/>
+          <w:bCs/>
+          <w:sz w:val="20"/>
+          <w:szCs w:val="20"/>
+        </w:rPr>
+      </w:pPr>
+    </w:p>
+    <w:p>
+      <w:pPr>
+        <w:pStyle w:val="ListParagraph"/>
+        <w:tabs>
+          <w:tab w:val="left" w:pos="2320"/>
+        </w:tabs>
+        <w:ind w:left="1080"/>
+        <w:rPr>
+          <w:b/>
+          <w:bCs/>
+          <w:sz w:val="20"/>
+          <w:szCs w:val="20"/>
+        </w:rPr>
+      </w:pPr>
+    </w:p>
+    <w:p>
+      <w:pPr>
+        <w:pStyle w:val="ListParagraph"/>
+        <w:tabs>
+          <w:tab w:val="left" w:pos="2320"/>
+        </w:tabs>
+        <w:ind w:left="1080"/>
+        <w:rPr>
+          <w:b/>
+          <w:bCs/>
+          <w:sz w:val="20"/>
+          <w:szCs w:val="20"/>
+        </w:rPr>
+      </w:pPr>
+    </w:p>
+    <w:p>
+      <w:pPr>
+        <w:pStyle w:val="ListParagraph"/>
+        <w:tabs>
+          <w:tab w:val="left" w:pos="2320"/>
+        </w:tabs>
+        <w:ind w:left="1080"/>
+        <w:rPr>
+          <w:b/>
+          <w:bCs/>
+          <w:sz w:val="20"/>
+          <w:szCs w:val="20"/>
+        </w:rPr>
+      </w:pPr>
+    </w:p>
+    <w:p>
+      <w:pPr>
+        <w:pStyle w:val="ListParagraph"/>
+        <w:tabs>
+          <w:tab w:val="left" w:pos="2320"/>
+        </w:tabs>
+        <w:ind w:left="1080"/>
+        <w:rPr>
+          <w:b/>
+          <w:bCs/>
+          <w:sz w:val="20"/>
+          <w:szCs w:val="20"/>
+        </w:rPr>
+      </w:pPr>
+    </w:p>
+    <w:p>
+      <w:pPr>
+        <w:pStyle w:val="ListParagraph"/>
+        <w:tabs>
+          <w:tab w:val="left" w:pos="2320"/>
+        </w:tabs>
+        <w:ind w:left="1080"/>
+        <w:rPr>
+          <w:b/>
+          <w:bCs/>
+          <w:sz w:val="20"/>
+          <w:szCs w:val="20"/>
+        </w:rPr>
+      </w:pPr>
+    </w:p>
+    <w:p>
+      <w:pPr>
+        <w:pStyle w:val="ListParagraph"/>
+        <w:tabs>
+          <w:tab w:val="left" w:pos="2320"/>
+        </w:tabs>
+        <w:ind w:left="1080"/>
+        <w:rPr>
+          <w:b/>
+          <w:bCs/>
+          <w:sz w:val="20"/>
+          <w:szCs w:val="20"/>
+        </w:rPr>
+      </w:pPr>
+    </w:p>
+    <w:p>
+      <w:pPr>
+        <w:pStyle w:val="ListParagraph"/>
+        <w:tabs>
+          <w:tab w:val="left" w:pos="2320"/>
+        </w:tabs>
+        <w:ind w:left="1080"/>
+        <w:rPr>
+          <w:b/>
+          <w:bCs/>
+          <w:sz w:val="20"/>
+          <w:szCs w:val="20"/>
+        </w:rPr>
+      </w:pPr>
+    </w:p>
+    <w:p>
+      <w:pPr>
+        <w:pStyle w:val="ListParagraph"/>
+        <w:tabs>
+          <w:tab w:val="left" w:pos="2320"/>
+        </w:tabs>
+        <w:ind w:left="1080"/>
+        <w:rPr>
+          <w:b/>
+          <w:bCs/>
+          <w:sz w:val="20"/>
+          <w:szCs w:val="20"/>
+        </w:rPr>
+      </w:pPr>
+    </w:p>
+    <w:p>
+      <w:pPr>
+        <w:pStyle w:val="ListParagraph"/>
+        <w:tabs>
+          <w:tab w:val="left" w:pos="2320"/>
+        </w:tabs>
+        <w:ind w:left="1080"/>
+        <w:rPr>
+          <w:b/>
+          <w:bCs/>
+          <w:sz w:val="20"/>
+          <w:szCs w:val="20"/>
+        </w:rPr>
+      </w:pPr>
+      <w:bookmarkStart w:id="0" w:name="_GoBack"/>
+      <w:bookmarkEnd w:id="0"/>
+    </w:p>
+    <w:p>
+      <w:pPr>
         <w:tabs>
           <w:tab w:val="left" w:pos="2320"/>
         </w:tabs>
@@ -1573,7 +3128,6 @@
         </w:tabs>
       </w:pPr>
       <w:r>
-        <w:lastRenderedPageBreak/>
         <w:t xml:space="preserve">/profile </w:t>
       </w:r>
     </w:p>
@@ -1801,16 +3355,7 @@
         <w:t>Jawab:</w:t>
       </w:r>
       <w:r>
-        <w:t xml:space="preserve"> </w:t>
-      </w:r>
-      <w:r>
-        <w:t>Routing berbasis file adalah sistem routing yang otomatis mengikuti struktur folder dan nama file. Jadi cukup buat file, route langsung terbentuk</w:t>
-      </w:r>
-      <w:r>
-        <w:t xml:space="preserve"> sedangkan </w:t>
-      </w:r>
-      <w:r>
-        <w:t>Routing manual adalah kita harus menuliskan sendiri satu per satu alamat (route) di dalam kode.</w:t>
+        <w:t xml:space="preserve"> Routing berbasis file adalah sistem routing yang otomatis mengikuti struktur folder dan nama file. Jadi cukup buat file, route langsung terbentuk sedangkan Routing manual adalah kita harus menuliskan sendiri satu per satu alamat (route) di dalam kode.</w:t>
       </w:r>
     </w:p>
     <w:p>
@@ -1840,10 +3385,7 @@
         <w:t>Jawab:</w:t>
       </w:r>
       <w:r>
-        <w:t xml:space="preserve"> </w:t>
-      </w:r>
-      <w:r>
-        <w:t>Dynamic routing penting karena bisa menampilkan halaman berbeda berdasarkan data atau parameter tertentu, misalnya halaman detail produk berdasarkan ID. Jadi tidak perlu membuat halaman satu per satu secara manual.</w:t>
+        <w:t xml:space="preserve"> Dynamic routing penting karena bisa menampilkan halaman berbeda berdasarkan data atau parameter tertentu, misalnya halaman detail produk berdasarkan ID. Jadi tidak perlu membuat halaman satu per satu secara manual.</w:t>
       </w:r>
     </w:p>
     <w:p>
@@ -1873,10 +3415,7 @@
         <w:t>Jawab:</w:t>
       </w:r>
       <w:r>
-        <w:t xml:space="preserve"> </w:t>
-      </w:r>
-      <w:r>
-        <w:t>Layout global membuat tampilan seperti header dan footer cukup dibuat sekali dan otomatis dipakai di semua halaman. Lebih rapi, hemat kode, dan mudah dikelola.</w:t>
+        <w:t xml:space="preserve"> Layout global membuat tampilan seperti header dan footer cukup dibuat sekali dan otomatis dipakai di semua halaman. Lebih rapi, hemat kode, dan mudah dikelola.</w:t>
       </w:r>
     </w:p>
     <w:p>
@@ -1967,8 +3506,8 @@
       </w:r>
     </w:p>
     <w:sectPr>
-      <w:headerReference w:type="default" r:id="rId17"/>
-      <w:footerReference w:type="default" r:id="rId18"/>
+      <w:headerReference w:type="default" r:id="rId30"/>
+      <w:footerReference w:type="default" r:id="rId31"/>
       <w:pgSz w:w="11900" w:h="16820"/>
       <w:pgMar w:top="2080" w:right="1133" w:bottom="1060" w:left="992" w:header="567" w:footer="753" w:gutter="0"/>
       <w:cols w:space="720"/>
@@ -2078,7 +3617,7 @@
         </mc:Choice>
         <mc:Fallback>
           <w:pict>
-            <v:shape w14:anchorId="6FB8246C" id="Graphic 58" o:spid="_x0000_s1026" style="position:absolute;margin-left:56.7pt;margin-top:784.15pt;width:481.9pt;height:.1pt;z-index:-251643904;visibility:visible;mso-wrap-style:square;mso-wrap-distance-left:0;mso-wrap-distance-top:0;mso-wrap-distance-right:0;mso-wrap-distance-bottom:0;mso-position-horizontal:absolute;mso-position-horizontal-relative:page;mso-position-vertical:absolute;mso-position-vertical-relative:page;v-text-anchor:top" coordsize="6120130,1270" o:gfxdata="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" path="m,l6120130,e" filled="f">
+            <v:shape w14:anchorId="18E233C1" id="Graphic 58" o:spid="_x0000_s1026" style="position:absolute;margin-left:56.7pt;margin-top:784.15pt;width:481.9pt;height:.1pt;z-index:-251643904;visibility:visible;mso-wrap-style:square;mso-wrap-distance-left:0;mso-wrap-distance-top:0;mso-wrap-distance-right:0;mso-wrap-distance-bottom:0;mso-position-horizontal:absolute;mso-position-horizontal-relative:page;mso-position-vertical:absolute;mso-position-vertical-relative:page;v-text-anchor:top" coordsize="6120130,1270" o:gfxdata="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" path="m,l6120130,e" filled="f">
               <v:path arrowok="t"/>
               <w10:wrap anchorx="page" anchory="page"/>
             </v:shape>
@@ -2683,7 +4222,7 @@
         </mc:Choice>
         <mc:Fallback>
           <w:pict>
-            <v:shape w14:anchorId="30BAE6B8" id="Graphic 56" o:spid="_x0000_s1026" style="position:absolute;margin-left:56.7pt;margin-top:103.65pt;width:481.9pt;height:.1pt;z-index:-251645952;visibility:visible;mso-wrap-style:square;mso-wrap-distance-left:0;mso-wrap-distance-top:0;mso-wrap-distance-right:0;mso-wrap-distance-bottom:0;mso-position-horizontal:absolute;mso-position-horizontal-relative:page;mso-position-vertical:absolute;mso-position-vertical-relative:page;v-text-anchor:top" coordsize="6120130,1270" o:gfxdata="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" path="m,l6120130,e" filled="f" strokeweight="1.5pt">
+            <v:shape w14:anchorId="131A0AB1" id="Graphic 56" o:spid="_x0000_s1026" style="position:absolute;margin-left:56.7pt;margin-top:103.65pt;width:481.9pt;height:.1pt;z-index:-251645952;visibility:visible;mso-wrap-style:square;mso-wrap-distance-left:0;mso-wrap-distance-top:0;mso-wrap-distance-right:0;mso-wrap-distance-bottom:0;mso-position-horizontal:absolute;mso-position-horizontal-relative:page;mso-position-vertical:absolute;mso-position-vertical-relative:page;v-text-anchor:top" coordsize="6120130,1270" o:gfxdata="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" path="m,l6120130,e" filled="f" strokeweight="1.5pt">
               <v:path arrowok="t"/>
               <w10:wrap anchorx="page" anchory="page"/>
             </v:shape>

</xml_diff>

<commit_message>
Tugas Praktikum (Tugas 1 – Routing)
</commit_message>
<xml_diff>
--- a/Laporan/20_Satrio Wisnu Adi Pratama_Jobsheet 3.docx
+++ b/Laporan/20_Satrio Wisnu Adi Pratama_Jobsheet 3.docx
@@ -95,7 +95,7 @@
           </mc:Choice>
           <mc:Fallback>
             <w:pict>
-              <v:shape w14:anchorId="4316823B" id="Graphic 7" o:spid="_x0000_s1026" style="position:absolute;margin-left:56.7pt;margin-top:55.9pt;width:481.9pt;height:.1pt;z-index:15728640;visibility:visible;mso-wrap-style:square;mso-wrap-distance-left:0;mso-wrap-distance-top:0;mso-wrap-distance-right:0;mso-wrap-distance-bottom:0;mso-position-horizontal:absolute;mso-position-horizontal-relative:page;mso-position-vertical:absolute;mso-position-vertical-relative:text;v-text-anchor:top" coordsize="6120130,1270" o:gfxdata="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" path="m,l6120130,e" filled="f" strokeweight=".5pt">
+              <v:shape w14:anchorId="7803BF72" id="Graphic 7" o:spid="_x0000_s1026" style="position:absolute;margin-left:56.7pt;margin-top:55.9pt;width:481.9pt;height:.1pt;z-index:15728640;visibility:visible;mso-wrap-style:square;mso-wrap-distance-left:0;mso-wrap-distance-top:0;mso-wrap-distance-right:0;mso-wrap-distance-bottom:0;mso-position-horizontal:absolute;mso-position-horizontal-relative:page;mso-position-vertical:absolute;mso-position-vertical-relative:text;v-text-anchor:top" coordsize="6120130,1270" o:gfxdata="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" path="m,l6120130,e" filled="f" strokeweight=".5pt">
                 <v:path arrowok="t"/>
                 <w10:wrap anchorx="page"/>
               </v:shape>
@@ -2625,10 +2625,10 @@
           <w:szCs w:val="20"/>
         </w:rPr>
         <w:drawing>
-          <wp:inline distT="0" distB="0" distL="0" distR="0" wp14:anchorId="13B92825" wp14:editId="55D58355">
-            <wp:extent cx="3186843" cy="1906564"/>
-            <wp:effectExtent l="0" t="0" r="0" b="0"/>
-            <wp:docPr id="26" name="Picture 26"/>
+          <wp:inline distT="0" distB="0" distL="0" distR="0" wp14:anchorId="08D012F8" wp14:editId="18FAE9EB">
+            <wp:extent cx="3192780" cy="1585122"/>
+            <wp:effectExtent l="0" t="0" r="7620" b="0"/>
+            <wp:docPr id="28" name="Picture 28"/>
             <wp:cNvGraphicFramePr>
               <a:graphicFrameLocks xmlns:a="http://schemas.openxmlformats.org/drawingml/2006/main" noChangeAspect="1"/>
             </wp:cNvGraphicFramePr>
@@ -2648,7 +2648,7 @@
                   <pic:spPr>
                     <a:xfrm>
                       <a:off x="0" y="0"/>
-                      <a:ext cx="3259174" cy="1949837"/>
+                      <a:ext cx="3251686" cy="1614367"/>
                     </a:xfrm>
                     <a:prstGeom prst="rect">
                       <a:avLst/>
@@ -3048,8 +3048,21 @@
           <w:szCs w:val="20"/>
         </w:rPr>
       </w:pPr>
-      <w:bookmarkStart w:id="0" w:name="_GoBack"/>
-      <w:bookmarkEnd w:id="0"/>
+    </w:p>
+    <w:p>
+      <w:pPr>
+        <w:pStyle w:val="ListParagraph"/>
+        <w:tabs>
+          <w:tab w:val="left" w:pos="2320"/>
+        </w:tabs>
+        <w:ind w:left="1080"/>
+        <w:rPr>
+          <w:b/>
+          <w:bCs/>
+          <w:sz w:val="20"/>
+          <w:szCs w:val="20"/>
+        </w:rPr>
+      </w:pPr>
     </w:p>
     <w:p>
       <w:pPr>
@@ -3164,6 +3177,274 @@
     <w:p>
       <w:pPr>
         <w:pStyle w:val="ListParagraph"/>
+        <w:tabs>
+          <w:tab w:val="left" w:pos="2320"/>
+        </w:tabs>
+        <w:ind w:left="1890"/>
+      </w:pPr>
+      <w:r>
+        <w:drawing>
+          <wp:inline distT="0" distB="0" distL="0" distR="0" wp14:anchorId="75B6C566" wp14:editId="67EA2006">
+            <wp:extent cx="2700655" cy="1055223"/>
+            <wp:effectExtent l="0" t="0" r="4445" b="0"/>
+            <wp:docPr id="31" name="Picture 31"/>
+            <wp:cNvGraphicFramePr>
+              <a:graphicFrameLocks xmlns:a="http://schemas.openxmlformats.org/drawingml/2006/main" noChangeAspect="1"/>
+            </wp:cNvGraphicFramePr>
+            <a:graphic xmlns:a="http://schemas.openxmlformats.org/drawingml/2006/main">
+              <a:graphicData uri="http://schemas.openxmlformats.org/drawingml/2006/picture">
+                <pic:pic xmlns:pic="http://schemas.openxmlformats.org/drawingml/2006/picture">
+                  <pic:nvPicPr>
+                    <pic:cNvPr id="1" name=""/>
+                    <pic:cNvPicPr/>
+                  </pic:nvPicPr>
+                  <pic:blipFill>
+                    <a:blip r:embed="rId30"/>
+                    <a:stretch>
+                      <a:fillRect/>
+                    </a:stretch>
+                  </pic:blipFill>
+                  <pic:spPr>
+                    <a:xfrm>
+                      <a:off x="0" y="0"/>
+                      <a:ext cx="2732380" cy="1067619"/>
+                    </a:xfrm>
+                    <a:prstGeom prst="rect">
+                      <a:avLst/>
+                    </a:prstGeom>
+                  </pic:spPr>
+                </pic:pic>
+              </a:graphicData>
+            </a:graphic>
+          </wp:inline>
+        </w:drawing>
+      </w:r>
+    </w:p>
+    <w:p>
+      <w:pPr>
+        <w:pStyle w:val="ListParagraph"/>
+        <w:tabs>
+          <w:tab w:val="left" w:pos="2320"/>
+        </w:tabs>
+        <w:ind w:left="1890"/>
+      </w:pPr>
+      <w:r>
+        <w:drawing>
+          <wp:inline distT="0" distB="0" distL="0" distR="0" wp14:anchorId="13FC0B1C" wp14:editId="7A060FF2">
+            <wp:extent cx="4226488" cy="1902460"/>
+            <wp:effectExtent l="0" t="0" r="3175" b="2540"/>
+            <wp:docPr id="32" name="Picture 32"/>
+            <wp:cNvGraphicFramePr>
+              <a:graphicFrameLocks xmlns:a="http://schemas.openxmlformats.org/drawingml/2006/main" noChangeAspect="1"/>
+            </wp:cNvGraphicFramePr>
+            <a:graphic xmlns:a="http://schemas.openxmlformats.org/drawingml/2006/main">
+              <a:graphicData uri="http://schemas.openxmlformats.org/drawingml/2006/picture">
+                <pic:pic xmlns:pic="http://schemas.openxmlformats.org/drawingml/2006/picture">
+                  <pic:nvPicPr>
+                    <pic:cNvPr id="1" name=""/>
+                    <pic:cNvPicPr/>
+                  </pic:nvPicPr>
+                  <pic:blipFill>
+                    <a:blip r:embed="rId31"/>
+                    <a:stretch>
+                      <a:fillRect/>
+                    </a:stretch>
+                  </pic:blipFill>
+                  <pic:spPr>
+                    <a:xfrm>
+                      <a:off x="0" y="0"/>
+                      <a:ext cx="4233755" cy="1905731"/>
+                    </a:xfrm>
+                    <a:prstGeom prst="rect">
+                      <a:avLst/>
+                    </a:prstGeom>
+                  </pic:spPr>
+                </pic:pic>
+              </a:graphicData>
+            </a:graphic>
+          </wp:inline>
+        </w:drawing>
+      </w:r>
+    </w:p>
+    <w:p>
+      <w:pPr>
+        <w:pStyle w:val="ListParagraph"/>
+        <w:tabs>
+          <w:tab w:val="left" w:pos="2320"/>
+        </w:tabs>
+        <w:ind w:left="1890"/>
+      </w:pPr>
+      <w:r>
+        <w:drawing>
+          <wp:inline distT="0" distB="0" distL="0" distR="0" wp14:anchorId="33BAD553" wp14:editId="69FE4FAA">
+            <wp:extent cx="4225440" cy="1494790"/>
+            <wp:effectExtent l="0" t="0" r="3810" b="0"/>
+            <wp:docPr id="33" name="Picture 33"/>
+            <wp:cNvGraphicFramePr>
+              <a:graphicFrameLocks xmlns:a="http://schemas.openxmlformats.org/drawingml/2006/main" noChangeAspect="1"/>
+            </wp:cNvGraphicFramePr>
+            <a:graphic xmlns:a="http://schemas.openxmlformats.org/drawingml/2006/main">
+              <a:graphicData uri="http://schemas.openxmlformats.org/drawingml/2006/picture">
+                <pic:pic xmlns:pic="http://schemas.openxmlformats.org/drawingml/2006/picture">
+                  <pic:nvPicPr>
+                    <pic:cNvPr id="1" name=""/>
+                    <pic:cNvPicPr/>
+                  </pic:nvPicPr>
+                  <pic:blipFill>
+                    <a:blip r:embed="rId32"/>
+                    <a:stretch>
+                      <a:fillRect/>
+                    </a:stretch>
+                  </pic:blipFill>
+                  <pic:spPr>
+                    <a:xfrm>
+                      <a:off x="0" y="0"/>
+                      <a:ext cx="4251863" cy="1504137"/>
+                    </a:xfrm>
+                    <a:prstGeom prst="rect">
+                      <a:avLst/>
+                    </a:prstGeom>
+                  </pic:spPr>
+                </pic:pic>
+              </a:graphicData>
+            </a:graphic>
+          </wp:inline>
+        </w:drawing>
+      </w:r>
+    </w:p>
+    <w:p>
+      <w:pPr>
+        <w:pStyle w:val="ListParagraph"/>
+        <w:tabs>
+          <w:tab w:val="left" w:pos="2320"/>
+        </w:tabs>
+        <w:ind w:left="1890"/>
+      </w:pPr>
+      <w:r>
+        <w:drawing>
+          <wp:inline distT="0" distB="0" distL="0" distR="0" wp14:anchorId="08178C49" wp14:editId="26EFF7E8">
+            <wp:extent cx="2701289" cy="1362979"/>
+            <wp:effectExtent l="0" t="0" r="4445" b="8890"/>
+            <wp:docPr id="29" name="Picture 29"/>
+            <wp:cNvGraphicFramePr>
+              <a:graphicFrameLocks xmlns:a="http://schemas.openxmlformats.org/drawingml/2006/main" noChangeAspect="1"/>
+            </wp:cNvGraphicFramePr>
+            <a:graphic xmlns:a="http://schemas.openxmlformats.org/drawingml/2006/main">
+              <a:graphicData uri="http://schemas.openxmlformats.org/drawingml/2006/picture">
+                <pic:pic xmlns:pic="http://schemas.openxmlformats.org/drawingml/2006/picture">
+                  <pic:nvPicPr>
+                    <pic:cNvPr id="1" name=""/>
+                    <pic:cNvPicPr/>
+                  </pic:nvPicPr>
+                  <pic:blipFill>
+                    <a:blip r:embed="rId33"/>
+                    <a:stretch>
+                      <a:fillRect/>
+                    </a:stretch>
+                  </pic:blipFill>
+                  <pic:spPr>
+                    <a:xfrm>
+                      <a:off x="0" y="0"/>
+                      <a:ext cx="2752503" cy="1388820"/>
+                    </a:xfrm>
+                    <a:prstGeom prst="rect">
+                      <a:avLst/>
+                    </a:prstGeom>
+                  </pic:spPr>
+                </pic:pic>
+              </a:graphicData>
+            </a:graphic>
+          </wp:inline>
+        </w:drawing>
+      </w:r>
+    </w:p>
+    <w:p>
+      <w:pPr>
+        <w:pStyle w:val="ListParagraph"/>
+        <w:tabs>
+          <w:tab w:val="left" w:pos="2320"/>
+        </w:tabs>
+        <w:ind w:left="1890"/>
+      </w:pPr>
+      <w:r>
+        <w:drawing>
+          <wp:inline distT="0" distB="0" distL="0" distR="0" wp14:anchorId="0F725723" wp14:editId="5F72CDD7">
+            <wp:extent cx="2689860" cy="1075944"/>
+            <wp:effectExtent l="0" t="0" r="0" b="0"/>
+            <wp:docPr id="30" name="Picture 30"/>
+            <wp:cNvGraphicFramePr>
+              <a:graphicFrameLocks xmlns:a="http://schemas.openxmlformats.org/drawingml/2006/main" noChangeAspect="1"/>
+            </wp:cNvGraphicFramePr>
+            <a:graphic xmlns:a="http://schemas.openxmlformats.org/drawingml/2006/main">
+              <a:graphicData uri="http://schemas.openxmlformats.org/drawingml/2006/picture">
+                <pic:pic xmlns:pic="http://schemas.openxmlformats.org/drawingml/2006/picture">
+                  <pic:nvPicPr>
+                    <pic:cNvPr id="1" name=""/>
+                    <pic:cNvPicPr/>
+                  </pic:nvPicPr>
+                  <pic:blipFill>
+                    <a:blip r:embed="rId34"/>
+                    <a:stretch>
+                      <a:fillRect/>
+                    </a:stretch>
+                  </pic:blipFill>
+                  <pic:spPr>
+                    <a:xfrm>
+                      <a:off x="0" y="0"/>
+                      <a:ext cx="2725641" cy="1090256"/>
+                    </a:xfrm>
+                    <a:prstGeom prst="rect">
+                      <a:avLst/>
+                    </a:prstGeom>
+                  </pic:spPr>
+                </pic:pic>
+              </a:graphicData>
+            </a:graphic>
+          </wp:inline>
+        </w:drawing>
+      </w:r>
+    </w:p>
+    <w:p>
+      <w:pPr>
+        <w:pStyle w:val="ListParagraph"/>
+        <w:tabs>
+          <w:tab w:val="left" w:pos="2320"/>
+        </w:tabs>
+        <w:ind w:left="1890"/>
+      </w:pPr>
+    </w:p>
+    <w:p>
+      <w:pPr>
+        <w:pStyle w:val="ListParagraph"/>
+        <w:tabs>
+          <w:tab w:val="left" w:pos="2320"/>
+        </w:tabs>
+        <w:ind w:left="1890"/>
+      </w:pPr>
+    </w:p>
+    <w:p>
+      <w:pPr>
+        <w:pStyle w:val="ListParagraph"/>
+        <w:tabs>
+          <w:tab w:val="left" w:pos="2320"/>
+        </w:tabs>
+        <w:ind w:left="1890"/>
+      </w:pPr>
+    </w:p>
+    <w:p>
+      <w:pPr>
+        <w:pStyle w:val="ListParagraph"/>
+        <w:tabs>
+          <w:tab w:val="left" w:pos="2320"/>
+        </w:tabs>
+        <w:ind w:left="1890"/>
+      </w:pPr>
+      <w:bookmarkStart w:id="0" w:name="_GoBack"/>
+      <w:bookmarkEnd w:id="0"/>
+    </w:p>
+    <w:p>
+      <w:pPr>
+        <w:pStyle w:val="ListParagraph"/>
         <w:numPr>
           <w:ilvl w:val="0"/>
           <w:numId w:val="8"/>
@@ -3506,8 +3787,8 @@
       </w:r>
     </w:p>
     <w:sectPr>
-      <w:headerReference w:type="default" r:id="rId30"/>
-      <w:footerReference w:type="default" r:id="rId31"/>
+      <w:headerReference w:type="default" r:id="rId35"/>
+      <w:footerReference w:type="default" r:id="rId36"/>
       <w:pgSz w:w="11900" w:h="16820"/>
       <w:pgMar w:top="2080" w:right="1133" w:bottom="1060" w:left="992" w:header="567" w:footer="753" w:gutter="0"/>
       <w:cols w:space="720"/>
@@ -3617,7 +3898,7 @@
         </mc:Choice>
         <mc:Fallback>
           <w:pict>
-            <v:shape w14:anchorId="18E233C1" id="Graphic 58" o:spid="_x0000_s1026" style="position:absolute;margin-left:56.7pt;margin-top:784.15pt;width:481.9pt;height:.1pt;z-index:-251643904;visibility:visible;mso-wrap-style:square;mso-wrap-distance-left:0;mso-wrap-distance-top:0;mso-wrap-distance-right:0;mso-wrap-distance-bottom:0;mso-position-horizontal:absolute;mso-position-horizontal-relative:page;mso-position-vertical:absolute;mso-position-vertical-relative:page;v-text-anchor:top" coordsize="6120130,1270" o:gfxdata="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" path="m,l6120130,e" filled="f">
+            <v:shape w14:anchorId="5070BE96" id="Graphic 58" o:spid="_x0000_s1026" style="position:absolute;margin-left:56.7pt;margin-top:784.15pt;width:481.9pt;height:.1pt;z-index:-251643904;visibility:visible;mso-wrap-style:square;mso-wrap-distance-left:0;mso-wrap-distance-top:0;mso-wrap-distance-right:0;mso-wrap-distance-bottom:0;mso-position-horizontal:absolute;mso-position-horizontal-relative:page;mso-position-vertical:absolute;mso-position-vertical-relative:page;v-text-anchor:top" coordsize="6120130,1270" o:gfxdata="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" path="m,l6120130,e" filled="f">
               <v:path arrowok="t"/>
               <w10:wrap anchorx="page" anchory="page"/>
             </v:shape>
@@ -4222,7 +4503,7 @@
         </mc:Choice>
         <mc:Fallback>
           <w:pict>
-            <v:shape w14:anchorId="131A0AB1" id="Graphic 56" o:spid="_x0000_s1026" style="position:absolute;margin-left:56.7pt;margin-top:103.65pt;width:481.9pt;height:.1pt;z-index:-251645952;visibility:visible;mso-wrap-style:square;mso-wrap-distance-left:0;mso-wrap-distance-top:0;mso-wrap-distance-right:0;mso-wrap-distance-bottom:0;mso-position-horizontal:absolute;mso-position-horizontal-relative:page;mso-position-vertical:absolute;mso-position-vertical-relative:page;v-text-anchor:top" coordsize="6120130,1270" o:gfxdata="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" path="m,l6120130,e" filled="f" strokeweight="1.5pt">
+            <v:shape w14:anchorId="77E78A73" id="Graphic 56" o:spid="_x0000_s1026" style="position:absolute;margin-left:56.7pt;margin-top:103.65pt;width:481.9pt;height:.1pt;z-index:-251645952;visibility:visible;mso-wrap-style:square;mso-wrap-distance-left:0;mso-wrap-distance-top:0;mso-wrap-distance-right:0;mso-wrap-distance-bottom:0;mso-position-horizontal:absolute;mso-position-horizontal-relative:page;mso-position-vertical:absolute;mso-position-vertical-relative:page;v-text-anchor:top" coordsize="6120130,1270" o:gfxdata="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" path="m,l6120130,e" filled="f" strokeweight="1.5pt">
               <v:path arrowok="t"/>
               <w10:wrap anchorx="page" anchory="page"/>
             </v:shape>

</xml_diff>

<commit_message>
Tugas Praktikum (Tugas 2 –  Dynamic Routing)
</commit_message>
<xml_diff>
--- a/Laporan/20_Satrio Wisnu Adi Pratama_Jobsheet 3.docx
+++ b/Laporan/20_Satrio Wisnu Adi Pratama_Jobsheet 3.docx
@@ -95,7 +95,7 @@
           </mc:Choice>
           <mc:Fallback>
             <w:pict>
-              <v:shape w14:anchorId="7803BF72" id="Graphic 7" o:spid="_x0000_s1026" style="position:absolute;margin-left:56.7pt;margin-top:55.9pt;width:481.9pt;height:.1pt;z-index:15728640;visibility:visible;mso-wrap-style:square;mso-wrap-distance-left:0;mso-wrap-distance-top:0;mso-wrap-distance-right:0;mso-wrap-distance-bottom:0;mso-position-horizontal:absolute;mso-position-horizontal-relative:page;mso-position-vertical:absolute;mso-position-vertical-relative:text;v-text-anchor:top" coordsize="6120130,1270" o:gfxdata="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" path="m,l6120130,e" filled="f" strokeweight=".5pt">
+              <v:shape w14:anchorId="5671CB7C" id="Graphic 7" o:spid="_x0000_s1026" style="position:absolute;margin-left:56.7pt;margin-top:55.9pt;width:481.9pt;height:.1pt;z-index:15728640;visibility:visible;mso-wrap-style:square;mso-wrap-distance-left:0;mso-wrap-distance-top:0;mso-wrap-distance-right:0;mso-wrap-distance-bottom:0;mso-position-horizontal:absolute;mso-position-horizontal-relative:page;mso-position-vertical:absolute;mso-position-vertical-relative:text;v-text-anchor:top" coordsize="6120130,1270" o:gfxdata="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" path="m,l6120130,e" filled="f" strokeweight=".5pt">
                 <v:path arrowok="t"/>
                 <w10:wrap anchorx="page"/>
               </v:shape>
@@ -3439,8 +3439,6 @@
         </w:tabs>
         <w:ind w:left="1890"/>
       </w:pPr>
-      <w:bookmarkStart w:id="0" w:name="_GoBack"/>
-      <w:bookmarkEnd w:id="0"/>
     </w:p>
     <w:p>
       <w:pPr>
@@ -3519,6 +3517,317 @@
     <w:p>
       <w:pPr>
         <w:pStyle w:val="ListParagraph"/>
+        <w:tabs>
+          <w:tab w:val="left" w:pos="2320"/>
+        </w:tabs>
+        <w:ind w:left="1890"/>
+        <w:rPr>
+          <w:sz w:val="20"/>
+          <w:szCs w:val="20"/>
+        </w:rPr>
+      </w:pPr>
+      <w:r>
+        <w:rPr>
+          <w:sz w:val="20"/>
+          <w:szCs w:val="20"/>
+        </w:rPr>
+        <w:drawing>
+          <wp:inline distT="0" distB="0" distL="0" distR="0" wp14:anchorId="3ACE5FF6" wp14:editId="1A443F4E">
+            <wp:extent cx="3077004" cy="800212"/>
+            <wp:effectExtent l="0" t="0" r="0" b="0"/>
+            <wp:docPr id="34" name="Picture 34"/>
+            <wp:cNvGraphicFramePr>
+              <a:graphicFrameLocks xmlns:a="http://schemas.openxmlformats.org/drawingml/2006/main" noChangeAspect="1"/>
+            </wp:cNvGraphicFramePr>
+            <a:graphic xmlns:a="http://schemas.openxmlformats.org/drawingml/2006/main">
+              <a:graphicData uri="http://schemas.openxmlformats.org/drawingml/2006/picture">
+                <pic:pic xmlns:pic="http://schemas.openxmlformats.org/drawingml/2006/picture">
+                  <pic:nvPicPr>
+                    <pic:cNvPr id="1" name=""/>
+                    <pic:cNvPicPr/>
+                  </pic:nvPicPr>
+                  <pic:blipFill>
+                    <a:blip r:embed="rId35"/>
+                    <a:stretch>
+                      <a:fillRect/>
+                    </a:stretch>
+                  </pic:blipFill>
+                  <pic:spPr>
+                    <a:xfrm>
+                      <a:off x="0" y="0"/>
+                      <a:ext cx="3077004" cy="800212"/>
+                    </a:xfrm>
+                    <a:prstGeom prst="rect">
+                      <a:avLst/>
+                    </a:prstGeom>
+                  </pic:spPr>
+                </pic:pic>
+              </a:graphicData>
+            </a:graphic>
+          </wp:inline>
+        </w:drawing>
+      </w:r>
+    </w:p>
+    <w:p>
+      <w:pPr>
+        <w:pStyle w:val="ListParagraph"/>
+        <w:tabs>
+          <w:tab w:val="left" w:pos="2320"/>
+        </w:tabs>
+        <w:ind w:left="1890"/>
+        <w:rPr>
+          <w:sz w:val="20"/>
+          <w:szCs w:val="20"/>
+        </w:rPr>
+      </w:pPr>
+      <w:r>
+        <w:rPr>
+          <w:sz w:val="20"/>
+          <w:szCs w:val="20"/>
+        </w:rPr>
+        <w:drawing>
+          <wp:inline distT="0" distB="0" distL="0" distR="0" wp14:anchorId="3348E3D6" wp14:editId="1CB036E2">
+            <wp:extent cx="3817112" cy="1584960"/>
+            <wp:effectExtent l="0" t="0" r="0" b="0"/>
+            <wp:docPr id="35" name="Picture 35"/>
+            <wp:cNvGraphicFramePr>
+              <a:graphicFrameLocks xmlns:a="http://schemas.openxmlformats.org/drawingml/2006/main" noChangeAspect="1"/>
+            </wp:cNvGraphicFramePr>
+            <a:graphic xmlns:a="http://schemas.openxmlformats.org/drawingml/2006/main">
+              <a:graphicData uri="http://schemas.openxmlformats.org/drawingml/2006/picture">
+                <pic:pic xmlns:pic="http://schemas.openxmlformats.org/drawingml/2006/picture">
+                  <pic:nvPicPr>
+                    <pic:cNvPr id="1" name=""/>
+                    <pic:cNvPicPr/>
+                  </pic:nvPicPr>
+                  <pic:blipFill>
+                    <a:blip r:embed="rId36"/>
+                    <a:stretch>
+                      <a:fillRect/>
+                    </a:stretch>
+                  </pic:blipFill>
+                  <pic:spPr>
+                    <a:xfrm>
+                      <a:off x="0" y="0"/>
+                      <a:ext cx="3836603" cy="1593053"/>
+                    </a:xfrm>
+                    <a:prstGeom prst="rect">
+                      <a:avLst/>
+                    </a:prstGeom>
+                  </pic:spPr>
+                </pic:pic>
+              </a:graphicData>
+            </a:graphic>
+          </wp:inline>
+        </w:drawing>
+      </w:r>
+    </w:p>
+    <w:p>
+      <w:pPr>
+        <w:pStyle w:val="ListParagraph"/>
+        <w:tabs>
+          <w:tab w:val="left" w:pos="2320"/>
+        </w:tabs>
+        <w:ind w:left="1890"/>
+        <w:rPr>
+          <w:sz w:val="20"/>
+          <w:szCs w:val="20"/>
+        </w:rPr>
+      </w:pPr>
+      <w:r>
+        <w:rPr>
+          <w:sz w:val="20"/>
+          <w:szCs w:val="20"/>
+        </w:rPr>
+        <w:drawing>
+          <wp:inline distT="0" distB="0" distL="0" distR="0" wp14:anchorId="11CD34D4" wp14:editId="4D7C5BA2">
+            <wp:extent cx="3814712" cy="2329649"/>
+            <wp:effectExtent l="0" t="0" r="0" b="0"/>
+            <wp:docPr id="36" name="Picture 36"/>
+            <wp:cNvGraphicFramePr>
+              <a:graphicFrameLocks xmlns:a="http://schemas.openxmlformats.org/drawingml/2006/main" noChangeAspect="1"/>
+            </wp:cNvGraphicFramePr>
+            <a:graphic xmlns:a="http://schemas.openxmlformats.org/drawingml/2006/main">
+              <a:graphicData uri="http://schemas.openxmlformats.org/drawingml/2006/picture">
+                <pic:pic xmlns:pic="http://schemas.openxmlformats.org/drawingml/2006/picture">
+                  <pic:nvPicPr>
+                    <pic:cNvPr id="1" name=""/>
+                    <pic:cNvPicPr/>
+                  </pic:nvPicPr>
+                  <pic:blipFill>
+                    <a:blip r:embed="rId37"/>
+                    <a:stretch>
+                      <a:fillRect/>
+                    </a:stretch>
+                  </pic:blipFill>
+                  <pic:spPr>
+                    <a:xfrm>
+                      <a:off x="0" y="0"/>
+                      <a:ext cx="3895896" cy="2379228"/>
+                    </a:xfrm>
+                    <a:prstGeom prst="rect">
+                      <a:avLst/>
+                    </a:prstGeom>
+                  </pic:spPr>
+                </pic:pic>
+              </a:graphicData>
+            </a:graphic>
+          </wp:inline>
+        </w:drawing>
+      </w:r>
+    </w:p>
+    <w:p>
+      <w:pPr>
+        <w:pStyle w:val="ListParagraph"/>
+        <w:tabs>
+          <w:tab w:val="left" w:pos="2320"/>
+        </w:tabs>
+        <w:ind w:left="1890"/>
+        <w:rPr>
+          <w:sz w:val="20"/>
+          <w:szCs w:val="20"/>
+        </w:rPr>
+      </w:pPr>
+      <w:r>
+        <w:rPr>
+          <w:sz w:val="20"/>
+          <w:szCs w:val="20"/>
+        </w:rPr>
+        <w:drawing>
+          <wp:inline distT="0" distB="0" distL="0" distR="0" wp14:anchorId="190E6696" wp14:editId="11BD43E4">
+            <wp:extent cx="2961709" cy="1501140"/>
+            <wp:effectExtent l="0" t="0" r="0" b="3810"/>
+            <wp:docPr id="38" name="Picture 38"/>
+            <wp:cNvGraphicFramePr>
+              <a:graphicFrameLocks xmlns:a="http://schemas.openxmlformats.org/drawingml/2006/main" noChangeAspect="1"/>
+            </wp:cNvGraphicFramePr>
+            <a:graphic xmlns:a="http://schemas.openxmlformats.org/drawingml/2006/main">
+              <a:graphicData uri="http://schemas.openxmlformats.org/drawingml/2006/picture">
+                <pic:pic xmlns:pic="http://schemas.openxmlformats.org/drawingml/2006/picture">
+                  <pic:nvPicPr>
+                    <pic:cNvPr id="1" name=""/>
+                    <pic:cNvPicPr/>
+                  </pic:nvPicPr>
+                  <pic:blipFill>
+                    <a:blip r:embed="rId38"/>
+                    <a:stretch>
+                      <a:fillRect/>
+                    </a:stretch>
+                  </pic:blipFill>
+                  <pic:spPr>
+                    <a:xfrm>
+                      <a:off x="0" y="0"/>
+                      <a:ext cx="3022012" cy="1531705"/>
+                    </a:xfrm>
+                    <a:prstGeom prst="rect">
+                      <a:avLst/>
+                    </a:prstGeom>
+                  </pic:spPr>
+                </pic:pic>
+              </a:graphicData>
+            </a:graphic>
+          </wp:inline>
+        </w:drawing>
+      </w:r>
+    </w:p>
+    <w:p>
+      <w:pPr>
+        <w:pStyle w:val="ListParagraph"/>
+        <w:tabs>
+          <w:tab w:val="left" w:pos="2320"/>
+        </w:tabs>
+        <w:ind w:left="1890"/>
+        <w:rPr>
+          <w:sz w:val="20"/>
+          <w:szCs w:val="20"/>
+        </w:rPr>
+      </w:pPr>
+      <w:r>
+        <w:rPr>
+          <w:sz w:val="20"/>
+          <w:szCs w:val="20"/>
+        </w:rPr>
+        <w:drawing>
+          <wp:inline distT="0" distB="0" distL="0" distR="0" wp14:anchorId="51678684" wp14:editId="366D0B04">
+            <wp:extent cx="2950973" cy="1308100"/>
+            <wp:effectExtent l="0" t="0" r="1905" b="6350"/>
+            <wp:docPr id="37" name="Picture 37"/>
+            <wp:cNvGraphicFramePr>
+              <a:graphicFrameLocks xmlns:a="http://schemas.openxmlformats.org/drawingml/2006/main" noChangeAspect="1"/>
+            </wp:cNvGraphicFramePr>
+            <a:graphic xmlns:a="http://schemas.openxmlformats.org/drawingml/2006/main">
+              <a:graphicData uri="http://schemas.openxmlformats.org/drawingml/2006/picture">
+                <pic:pic xmlns:pic="http://schemas.openxmlformats.org/drawingml/2006/picture">
+                  <pic:nvPicPr>
+                    <pic:cNvPr id="1" name=""/>
+                    <pic:cNvPicPr/>
+                  </pic:nvPicPr>
+                  <pic:blipFill>
+                    <a:blip r:embed="rId39"/>
+                    <a:stretch>
+                      <a:fillRect/>
+                    </a:stretch>
+                  </pic:blipFill>
+                  <pic:spPr>
+                    <a:xfrm>
+                      <a:off x="0" y="0"/>
+                      <a:ext cx="3038019" cy="1346685"/>
+                    </a:xfrm>
+                    <a:prstGeom prst="rect">
+                      <a:avLst/>
+                    </a:prstGeom>
+                  </pic:spPr>
+                </pic:pic>
+              </a:graphicData>
+            </a:graphic>
+          </wp:inline>
+        </w:drawing>
+      </w:r>
+    </w:p>
+    <w:p>
+      <w:pPr>
+        <w:pStyle w:val="ListParagraph"/>
+        <w:tabs>
+          <w:tab w:val="left" w:pos="2320"/>
+        </w:tabs>
+        <w:ind w:left="1890"/>
+        <w:rPr>
+          <w:sz w:val="20"/>
+          <w:szCs w:val="20"/>
+        </w:rPr>
+      </w:pPr>
+    </w:p>
+    <w:p>
+      <w:pPr>
+        <w:pStyle w:val="ListParagraph"/>
+        <w:tabs>
+          <w:tab w:val="left" w:pos="2320"/>
+        </w:tabs>
+        <w:ind w:left="1890"/>
+        <w:rPr>
+          <w:sz w:val="20"/>
+          <w:szCs w:val="20"/>
+        </w:rPr>
+      </w:pPr>
+      <w:bookmarkStart w:id="0" w:name="_GoBack"/>
+      <w:bookmarkEnd w:id="0"/>
+    </w:p>
+    <w:p>
+      <w:pPr>
+        <w:pStyle w:val="ListParagraph"/>
+        <w:tabs>
+          <w:tab w:val="left" w:pos="2320"/>
+        </w:tabs>
+        <w:ind w:left="1890"/>
+        <w:rPr>
+          <w:sz w:val="20"/>
+          <w:szCs w:val="20"/>
+        </w:rPr>
+      </w:pPr>
+    </w:p>
+    <w:p>
+      <w:pPr>
+        <w:pStyle w:val="ListParagraph"/>
         <w:numPr>
           <w:ilvl w:val="0"/>
           <w:numId w:val="8"/>
@@ -3787,8 +4096,8 @@
       </w:r>
     </w:p>
     <w:sectPr>
-      <w:headerReference w:type="default" r:id="rId35"/>
-      <w:footerReference w:type="default" r:id="rId36"/>
+      <w:headerReference w:type="default" r:id="rId40"/>
+      <w:footerReference w:type="default" r:id="rId41"/>
       <w:pgSz w:w="11900" w:h="16820"/>
       <w:pgMar w:top="2080" w:right="1133" w:bottom="1060" w:left="992" w:header="567" w:footer="753" w:gutter="0"/>
       <w:cols w:space="720"/>
@@ -3898,7 +4207,7 @@
         </mc:Choice>
         <mc:Fallback>
           <w:pict>
-            <v:shape w14:anchorId="5070BE96" id="Graphic 58" o:spid="_x0000_s1026" style="position:absolute;margin-left:56.7pt;margin-top:784.15pt;width:481.9pt;height:.1pt;z-index:-251643904;visibility:visible;mso-wrap-style:square;mso-wrap-distance-left:0;mso-wrap-distance-top:0;mso-wrap-distance-right:0;mso-wrap-distance-bottom:0;mso-position-horizontal:absolute;mso-position-horizontal-relative:page;mso-position-vertical:absolute;mso-position-vertical-relative:page;v-text-anchor:top" coordsize="6120130,1270" o:gfxdata="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" path="m,l6120130,e" filled="f">
+            <v:shape w14:anchorId="352765D4" id="Graphic 58" o:spid="_x0000_s1026" style="position:absolute;margin-left:56.7pt;margin-top:784.15pt;width:481.9pt;height:.1pt;z-index:-251643904;visibility:visible;mso-wrap-style:square;mso-wrap-distance-left:0;mso-wrap-distance-top:0;mso-wrap-distance-right:0;mso-wrap-distance-bottom:0;mso-position-horizontal:absolute;mso-position-horizontal-relative:page;mso-position-vertical:absolute;mso-position-vertical-relative:page;v-text-anchor:top" coordsize="6120130,1270" o:gfxdata="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" path="m,l6120130,e" filled="f">
               <v:path arrowok="t"/>
               <w10:wrap anchorx="page" anchory="page"/>
             </v:shape>
@@ -4503,7 +4812,7 @@
         </mc:Choice>
         <mc:Fallback>
           <w:pict>
-            <v:shape w14:anchorId="77E78A73" id="Graphic 56" o:spid="_x0000_s1026" style="position:absolute;margin-left:56.7pt;margin-top:103.65pt;width:481.9pt;height:.1pt;z-index:-251645952;visibility:visible;mso-wrap-style:square;mso-wrap-distance-left:0;mso-wrap-distance-top:0;mso-wrap-distance-right:0;mso-wrap-distance-bottom:0;mso-position-horizontal:absolute;mso-position-horizontal-relative:page;mso-position-vertical:absolute;mso-position-vertical-relative:page;v-text-anchor:top" coordsize="6120130,1270" o:gfxdata="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" path="m,l6120130,e" filled="f" strokeweight="1.5pt">
+            <v:shape w14:anchorId="36FDF351" id="Graphic 56" o:spid="_x0000_s1026" style="position:absolute;margin-left:56.7pt;margin-top:103.65pt;width:481.9pt;height:.1pt;z-index:-251645952;visibility:visible;mso-wrap-style:square;mso-wrap-distance-left:0;mso-wrap-distance-top:0;mso-wrap-distance-right:0;mso-wrap-distance-bottom:0;mso-position-horizontal:absolute;mso-position-horizontal-relative:page;mso-position-vertical:absolute;mso-position-vertical-relative:page;v-text-anchor:top" coordsize="6120130,1270" o:gfxdata="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" path="m,l6120130,e" filled="f" strokeweight="1.5pt">
               <v:path arrowok="t"/>
               <w10:wrap anchorx="page" anchory="page"/>
             </v:shape>

</xml_diff>

<commit_message>
Tugas Praktikum (Tugas 3 –  Layout)
</commit_message>
<xml_diff>
--- a/Laporan/20_Satrio Wisnu Adi Pratama_Jobsheet 3.docx
+++ b/Laporan/20_Satrio Wisnu Adi Pratama_Jobsheet 3.docx
@@ -95,7 +95,7 @@
           </mc:Choice>
           <mc:Fallback>
             <w:pict>
-              <v:shape w14:anchorId="5671CB7C" id="Graphic 7" o:spid="_x0000_s1026" style="position:absolute;margin-left:56.7pt;margin-top:55.9pt;width:481.9pt;height:.1pt;z-index:15728640;visibility:visible;mso-wrap-style:square;mso-wrap-distance-left:0;mso-wrap-distance-top:0;mso-wrap-distance-right:0;mso-wrap-distance-bottom:0;mso-position-horizontal:absolute;mso-position-horizontal-relative:page;mso-position-vertical:absolute;mso-position-vertical-relative:text;v-text-anchor:top" coordsize="6120130,1270" o:gfxdata="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" path="m,l6120130,e" filled="f" strokeweight=".5pt">
+              <v:shape w14:anchorId="3D81A6DE" id="Graphic 7" o:spid="_x0000_s1026" style="position:absolute;margin-left:56.7pt;margin-top:55.9pt;width:481.9pt;height:.1pt;z-index:15728640;visibility:visible;mso-wrap-style:square;mso-wrap-distance-left:0;mso-wrap-distance-top:0;mso-wrap-distance-right:0;mso-wrap-distance-bottom:0;mso-position-horizontal:absolute;mso-position-horizontal-relative:page;mso-position-vertical:absolute;mso-position-vertical-relative:text;v-text-anchor:top" coordsize="6120130,1270" o:gfxdata="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" path="m,l6120130,e" filled="f" strokeweight=".5pt">
                 <v:path arrowok="t"/>
                 <w10:wrap anchorx="page"/>
               </v:shape>
@@ -3809,8 +3809,6 @@
           <w:szCs w:val="20"/>
         </w:rPr>
       </w:pPr>
-      <w:bookmarkStart w:id="0" w:name="_GoBack"/>
-      <w:bookmarkEnd w:id="0"/>
     </w:p>
     <w:p>
       <w:pPr>
@@ -3886,6 +3884,263 @@
     </w:p>
     <w:p>
       <w:pPr>
+        <w:pStyle w:val="ListParagraph"/>
+        <w:tabs>
+          <w:tab w:val="left" w:pos="2320"/>
+        </w:tabs>
+        <w:ind w:left="1890"/>
+        <w:rPr>
+          <w:sz w:val="20"/>
+          <w:szCs w:val="20"/>
+        </w:rPr>
+      </w:pPr>
+      <w:r>
+        <w:rPr>
+          <w:sz w:val="20"/>
+          <w:szCs w:val="20"/>
+        </w:rPr>
+        <w:drawing>
+          <wp:inline distT="0" distB="0" distL="0" distR="0" wp14:anchorId="57B3FB72" wp14:editId="2EC21FFA">
+            <wp:extent cx="3191320" cy="1800476"/>
+            <wp:effectExtent l="0" t="0" r="9525" b="9525"/>
+            <wp:docPr id="40" name="Picture 40"/>
+            <wp:cNvGraphicFramePr>
+              <a:graphicFrameLocks xmlns:a="http://schemas.openxmlformats.org/drawingml/2006/main" noChangeAspect="1"/>
+            </wp:cNvGraphicFramePr>
+            <a:graphic xmlns:a="http://schemas.openxmlformats.org/drawingml/2006/main">
+              <a:graphicData uri="http://schemas.openxmlformats.org/drawingml/2006/picture">
+                <pic:pic xmlns:pic="http://schemas.openxmlformats.org/drawingml/2006/picture">
+                  <pic:nvPicPr>
+                    <pic:cNvPr id="1" name=""/>
+                    <pic:cNvPicPr/>
+                  </pic:nvPicPr>
+                  <pic:blipFill>
+                    <a:blip r:embed="rId40"/>
+                    <a:stretch>
+                      <a:fillRect/>
+                    </a:stretch>
+                  </pic:blipFill>
+                  <pic:spPr>
+                    <a:xfrm>
+                      <a:off x="0" y="0"/>
+                      <a:ext cx="3191320" cy="1800476"/>
+                    </a:xfrm>
+                    <a:prstGeom prst="rect">
+                      <a:avLst/>
+                    </a:prstGeom>
+                  </pic:spPr>
+                </pic:pic>
+              </a:graphicData>
+            </a:graphic>
+          </wp:inline>
+        </w:drawing>
+      </w:r>
+    </w:p>
+    <w:p>
+      <w:pPr>
+        <w:pStyle w:val="ListParagraph"/>
+        <w:tabs>
+          <w:tab w:val="left" w:pos="2320"/>
+        </w:tabs>
+        <w:ind w:left="1890"/>
+        <w:rPr>
+          <w:sz w:val="20"/>
+          <w:szCs w:val="20"/>
+        </w:rPr>
+      </w:pPr>
+      <w:r>
+        <w:rPr>
+          <w:sz w:val="20"/>
+          <w:szCs w:val="20"/>
+        </w:rPr>
+        <w:drawing>
+          <wp:inline distT="0" distB="0" distL="0" distR="0" wp14:anchorId="1BCE4E3F" wp14:editId="1A3013E5">
+            <wp:extent cx="3658504" cy="1356360"/>
+            <wp:effectExtent l="0" t="0" r="0" b="0"/>
+            <wp:docPr id="41" name="Picture 41"/>
+            <wp:cNvGraphicFramePr>
+              <a:graphicFrameLocks xmlns:a="http://schemas.openxmlformats.org/drawingml/2006/main" noChangeAspect="1"/>
+            </wp:cNvGraphicFramePr>
+            <a:graphic xmlns:a="http://schemas.openxmlformats.org/drawingml/2006/main">
+              <a:graphicData uri="http://schemas.openxmlformats.org/drawingml/2006/picture">
+                <pic:pic xmlns:pic="http://schemas.openxmlformats.org/drawingml/2006/picture">
+                  <pic:nvPicPr>
+                    <pic:cNvPr id="1" name=""/>
+                    <pic:cNvPicPr/>
+                  </pic:nvPicPr>
+                  <pic:blipFill>
+                    <a:blip r:embed="rId41"/>
+                    <a:stretch>
+                      <a:fillRect/>
+                    </a:stretch>
+                  </pic:blipFill>
+                  <pic:spPr>
+                    <a:xfrm>
+                      <a:off x="0" y="0"/>
+                      <a:ext cx="3695929" cy="1370235"/>
+                    </a:xfrm>
+                    <a:prstGeom prst="rect">
+                      <a:avLst/>
+                    </a:prstGeom>
+                  </pic:spPr>
+                </pic:pic>
+              </a:graphicData>
+            </a:graphic>
+          </wp:inline>
+        </w:drawing>
+      </w:r>
+    </w:p>
+    <w:p>
+      <w:pPr>
+        <w:pStyle w:val="ListParagraph"/>
+        <w:tabs>
+          <w:tab w:val="left" w:pos="2320"/>
+        </w:tabs>
+        <w:ind w:left="1890"/>
+        <w:rPr>
+          <w:sz w:val="20"/>
+          <w:szCs w:val="20"/>
+        </w:rPr>
+      </w:pPr>
+      <w:r>
+        <w:rPr>
+          <w:sz w:val="20"/>
+          <w:szCs w:val="20"/>
+        </w:rPr>
+        <w:drawing>
+          <wp:inline distT="0" distB="0" distL="0" distR="0" wp14:anchorId="1D99395C" wp14:editId="729AEBF7">
+            <wp:extent cx="3672840" cy="2756053"/>
+            <wp:effectExtent l="0" t="0" r="3810" b="6350"/>
+            <wp:docPr id="42" name="Picture 42"/>
+            <wp:cNvGraphicFramePr>
+              <a:graphicFrameLocks xmlns:a="http://schemas.openxmlformats.org/drawingml/2006/main" noChangeAspect="1"/>
+            </wp:cNvGraphicFramePr>
+            <a:graphic xmlns:a="http://schemas.openxmlformats.org/drawingml/2006/main">
+              <a:graphicData uri="http://schemas.openxmlformats.org/drawingml/2006/picture">
+                <pic:pic xmlns:pic="http://schemas.openxmlformats.org/drawingml/2006/picture">
+                  <pic:nvPicPr>
+                    <pic:cNvPr id="1" name=""/>
+                    <pic:cNvPicPr/>
+                  </pic:nvPicPr>
+                  <pic:blipFill>
+                    <a:blip r:embed="rId42"/>
+                    <a:stretch>
+                      <a:fillRect/>
+                    </a:stretch>
+                  </pic:blipFill>
+                  <pic:spPr>
+                    <a:xfrm>
+                      <a:off x="0" y="0"/>
+                      <a:ext cx="3750817" cy="2814566"/>
+                    </a:xfrm>
+                    <a:prstGeom prst="rect">
+                      <a:avLst/>
+                    </a:prstGeom>
+                  </pic:spPr>
+                </pic:pic>
+              </a:graphicData>
+            </a:graphic>
+          </wp:inline>
+        </w:drawing>
+      </w:r>
+    </w:p>
+    <w:p>
+      <w:pPr>
+        <w:pStyle w:val="ListParagraph"/>
+        <w:tabs>
+          <w:tab w:val="left" w:pos="2320"/>
+        </w:tabs>
+        <w:ind w:left="1890"/>
+        <w:rPr>
+          <w:sz w:val="20"/>
+          <w:szCs w:val="20"/>
+        </w:rPr>
+      </w:pPr>
+      <w:r>
+        <w:rPr>
+          <w:sz w:val="20"/>
+          <w:szCs w:val="20"/>
+        </w:rPr>
+        <w:drawing>
+          <wp:inline distT="0" distB="0" distL="0" distR="0" wp14:anchorId="57F33121" wp14:editId="2D7BA48B">
+            <wp:extent cx="3660007" cy="1576705"/>
+            <wp:effectExtent l="0" t="0" r="0" b="4445"/>
+            <wp:docPr id="39" name="Picture 39"/>
+            <wp:cNvGraphicFramePr>
+              <a:graphicFrameLocks xmlns:a="http://schemas.openxmlformats.org/drawingml/2006/main" noChangeAspect="1"/>
+            </wp:cNvGraphicFramePr>
+            <a:graphic xmlns:a="http://schemas.openxmlformats.org/drawingml/2006/main">
+              <a:graphicData uri="http://schemas.openxmlformats.org/drawingml/2006/picture">
+                <pic:pic xmlns:pic="http://schemas.openxmlformats.org/drawingml/2006/picture">
+                  <pic:nvPicPr>
+                    <pic:cNvPr id="1" name=""/>
+                    <pic:cNvPicPr/>
+                  </pic:nvPicPr>
+                  <pic:blipFill>
+                    <a:blip r:embed="rId43"/>
+                    <a:stretch>
+                      <a:fillRect/>
+                    </a:stretch>
+                  </pic:blipFill>
+                  <pic:spPr>
+                    <a:xfrm>
+                      <a:off x="0" y="0"/>
+                      <a:ext cx="3685210" cy="1587562"/>
+                    </a:xfrm>
+                    <a:prstGeom prst="rect">
+                      <a:avLst/>
+                    </a:prstGeom>
+                  </pic:spPr>
+                </pic:pic>
+              </a:graphicData>
+            </a:graphic>
+          </wp:inline>
+        </w:drawing>
+      </w:r>
+    </w:p>
+    <w:p>
+      <w:pPr>
+        <w:pStyle w:val="ListParagraph"/>
+        <w:tabs>
+          <w:tab w:val="left" w:pos="2320"/>
+        </w:tabs>
+        <w:ind w:left="1890"/>
+        <w:rPr>
+          <w:sz w:val="20"/>
+          <w:szCs w:val="20"/>
+        </w:rPr>
+      </w:pPr>
+    </w:p>
+    <w:p>
+      <w:pPr>
+        <w:pStyle w:val="ListParagraph"/>
+        <w:tabs>
+          <w:tab w:val="left" w:pos="2320"/>
+        </w:tabs>
+        <w:ind w:left="1890"/>
+        <w:rPr>
+          <w:sz w:val="20"/>
+          <w:szCs w:val="20"/>
+        </w:rPr>
+      </w:pPr>
+    </w:p>
+    <w:p>
+      <w:pPr>
+        <w:pStyle w:val="ListParagraph"/>
+        <w:tabs>
+          <w:tab w:val="left" w:pos="2320"/>
+        </w:tabs>
+        <w:ind w:left="1890"/>
+        <w:rPr>
+          <w:sz w:val="20"/>
+          <w:szCs w:val="20"/>
+        </w:rPr>
+      </w:pPr>
+      <w:bookmarkStart w:id="0" w:name="_GoBack"/>
+      <w:bookmarkEnd w:id="0"/>
+    </w:p>
+    <w:p>
+      <w:pPr>
         <w:tabs>
           <w:tab w:val="left" w:pos="2320"/>
         </w:tabs>
@@ -3896,6 +4151,7 @@
         </w:rPr>
       </w:pPr>
       <w:r>
+        <w:lastRenderedPageBreak/>
         <w:t xml:space="preserve"> </w:t>
       </w:r>
     </w:p>
@@ -4096,8 +4352,8 @@
       </w:r>
     </w:p>
     <w:sectPr>
-      <w:headerReference w:type="default" r:id="rId40"/>
-      <w:footerReference w:type="default" r:id="rId41"/>
+      <w:headerReference w:type="default" r:id="rId44"/>
+      <w:footerReference w:type="default" r:id="rId45"/>
       <w:pgSz w:w="11900" w:h="16820"/>
       <w:pgMar w:top="2080" w:right="1133" w:bottom="1060" w:left="992" w:header="567" w:footer="753" w:gutter="0"/>
       <w:cols w:space="720"/>
@@ -4207,7 +4463,7 @@
         </mc:Choice>
         <mc:Fallback>
           <w:pict>
-            <v:shape w14:anchorId="352765D4" id="Graphic 58" o:spid="_x0000_s1026" style="position:absolute;margin-left:56.7pt;margin-top:784.15pt;width:481.9pt;height:.1pt;z-index:-251643904;visibility:visible;mso-wrap-style:square;mso-wrap-distance-left:0;mso-wrap-distance-top:0;mso-wrap-distance-right:0;mso-wrap-distance-bottom:0;mso-position-horizontal:absolute;mso-position-horizontal-relative:page;mso-position-vertical:absolute;mso-position-vertical-relative:page;v-text-anchor:top" coordsize="6120130,1270" o:gfxdata="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" path="m,l6120130,e" filled="f">
+            <v:shape w14:anchorId="4FBBC937" id="Graphic 58" o:spid="_x0000_s1026" style="position:absolute;margin-left:56.7pt;margin-top:784.15pt;width:481.9pt;height:.1pt;z-index:-251643904;visibility:visible;mso-wrap-style:square;mso-wrap-distance-left:0;mso-wrap-distance-top:0;mso-wrap-distance-right:0;mso-wrap-distance-bottom:0;mso-position-horizontal:absolute;mso-position-horizontal-relative:page;mso-position-vertical:absolute;mso-position-vertical-relative:page;v-text-anchor:top" coordsize="6120130,1270" o:gfxdata="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" path="m,l6120130,e" filled="f">
               <v:path arrowok="t"/>
               <w10:wrap anchorx="page" anchory="page"/>
             </v:shape>
@@ -4812,7 +5068,7 @@
         </mc:Choice>
         <mc:Fallback>
           <w:pict>
-            <v:shape w14:anchorId="36FDF351" id="Graphic 56" o:spid="_x0000_s1026" style="position:absolute;margin-left:56.7pt;margin-top:103.65pt;width:481.9pt;height:.1pt;z-index:-251645952;visibility:visible;mso-wrap-style:square;mso-wrap-distance-left:0;mso-wrap-distance-top:0;mso-wrap-distance-right:0;mso-wrap-distance-bottom:0;mso-position-horizontal:absolute;mso-position-horizontal-relative:page;mso-position-vertical:absolute;mso-position-vertical-relative:page;v-text-anchor:top" coordsize="6120130,1270" o:gfxdata="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" path="m,l6120130,e" filled="f" strokeweight="1.5pt">
+            <v:shape w14:anchorId="1FF292B9" id="Graphic 56" o:spid="_x0000_s1026" style="position:absolute;margin-left:56.7pt;margin-top:103.65pt;width:481.9pt;height:.1pt;z-index:-251645952;visibility:visible;mso-wrap-style:square;mso-wrap-distance-left:0;mso-wrap-distance-top:0;mso-wrap-distance-right:0;mso-wrap-distance-bottom:0;mso-position-horizontal:absolute;mso-position-horizontal-relative:page;mso-position-vertical:absolute;mso-position-vertical-relative:page;v-text-anchor:top" coordsize="6120130,1270" o:gfxdata="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" path="m,l6120130,e" filled="f" strokeweight="1.5pt">
               <v:path arrowok="t"/>
               <w10:wrap anchorx="page" anchory="page"/>
             </v:shape>

</xml_diff>